<commit_message>
Added updated documents and made some changes to the charts
Updated URS, Progress report and added a line chart
</commit_message>
<xml_diff>
--- a/Progress Report/progress_report.docx
+++ b/Progress Report/progress_report.docx
@@ -1,6 +1,6 @@
 
 <file path=word/document.xml><?xml version="1.0" encoding="utf-8"?>
-<w:document xmlns:wpc="http://schemas.microsoft.com/office/word/2010/wordprocessingCanvas" xmlns:cx="http://schemas.microsoft.com/office/drawing/2014/chartex" xmlns:cx1="http://schemas.microsoft.com/office/drawing/2015/9/8/chartex" xmlns:cx2="http://schemas.microsoft.com/office/drawing/2015/10/21/chartex" xmlns:cx3="http://schemas.microsoft.com/office/drawing/2016/5/9/chartex" xmlns:cx4="http://schemas.microsoft.com/office/drawing/2016/5/10/chartex" xmlns:cx5="http://schemas.microsoft.com/office/drawing/2016/5/11/chartex" xmlns:cx6="http://schemas.microsoft.com/office/drawing/2016/5/12/chartex" xmlns:cx7="http://schemas.microsoft.com/office/drawing/2016/5/13/chartex" xmlns:cx8="http://schemas.microsoft.com/office/drawing/2016/5/14/chartex" xmlns:mc="http://schemas.openxmlformats.org/markup-compatibility/2006" xmlns:aink="http://schemas.microsoft.com/office/drawing/2016/ink" xmlns:am3d="http://schemas.microsoft.com/office/drawing/2017/model3d" xmlns:o="urn:schemas-microsoft-com:office:office" xmlns:r="http://schemas.openxmlformats.org/officeDocument/2006/relationships" xmlns:m="http://schemas.openxmlformats.org/officeDocument/2006/math" xmlns:v="urn:schemas-microsoft-com:vml" xmlns:wp14="http://schemas.microsoft.com/office/word/2010/wordprocessingDrawing" xmlns:wp="http://schemas.openxmlformats.org/drawingml/2006/wordprocessingDrawing" xmlns:w10="urn:schemas-microsoft-com:office:word" xmlns:w="http://schemas.openxmlformats.org/wordprocessingml/2006/main" xmlns:w14="http://schemas.microsoft.com/office/word/2010/wordml" xmlns:w15="http://schemas.microsoft.com/office/word/2012/wordml" xmlns:w16cid="http://schemas.microsoft.com/office/word/2016/wordml/cid" xmlns:w16se="http://schemas.microsoft.com/office/word/2015/wordml/symex" xmlns:wpg="http://schemas.microsoft.com/office/word/2010/wordprocessingGroup" xmlns:wpi="http://schemas.microsoft.com/office/word/2010/wordprocessingInk" xmlns:wne="http://schemas.microsoft.com/office/word/2006/wordml" xmlns:wps="http://schemas.microsoft.com/office/word/2010/wordprocessingShape" mc:Ignorable="w14 w15 w16se w16cid wp14">
+<w:document xmlns:wpc="http://schemas.microsoft.com/office/word/2010/wordprocessingCanvas" xmlns:cx="http://schemas.microsoft.com/office/drawing/2014/chartex" xmlns:cx1="http://schemas.microsoft.com/office/drawing/2015/9/8/chartex" xmlns:cx2="http://schemas.microsoft.com/office/drawing/2015/10/21/chartex" xmlns:cx3="http://schemas.microsoft.com/office/drawing/2016/5/9/chartex" xmlns:cx4="http://schemas.microsoft.com/office/drawing/2016/5/10/chartex" xmlns:cx5="http://schemas.microsoft.com/office/drawing/2016/5/11/chartex" xmlns:cx6="http://schemas.microsoft.com/office/drawing/2016/5/12/chartex" xmlns:cx7="http://schemas.microsoft.com/office/drawing/2016/5/13/chartex" xmlns:cx8="http://schemas.microsoft.com/office/drawing/2016/5/14/chartex" xmlns:mc="http://schemas.openxmlformats.org/markup-compatibility/2006" xmlns:aink="http://schemas.microsoft.com/office/drawing/2016/ink" xmlns:am3d="http://schemas.microsoft.com/office/drawing/2017/model3d" xmlns:o="urn:schemas-microsoft-com:office:office" xmlns:r="http://schemas.openxmlformats.org/officeDocument/2006/relationships" xmlns:m="http://schemas.openxmlformats.org/officeDocument/2006/math" xmlns:v="urn:schemas-microsoft-com:vml" xmlns:wp14="http://schemas.microsoft.com/office/word/2010/wordprocessingDrawing" xmlns:wp="http://schemas.openxmlformats.org/drawingml/2006/wordprocessingDrawing" xmlns:w10="urn:schemas-microsoft-com:office:word" xmlns:w="http://schemas.openxmlformats.org/wordprocessingml/2006/main" xmlns:w14="http://schemas.microsoft.com/office/word/2010/wordml" xmlns:w15="http://schemas.microsoft.com/office/word/2012/wordml" xmlns:w16cex="http://schemas.microsoft.com/office/word/2018/wordml/cex" xmlns:w16cid="http://schemas.microsoft.com/office/word/2016/wordml/cid" xmlns:w16="http://schemas.microsoft.com/office/word/2018/wordml" xmlns:w16se="http://schemas.microsoft.com/office/word/2015/wordml/symex" xmlns:wpg="http://schemas.microsoft.com/office/word/2010/wordprocessingGroup" xmlns:wpi="http://schemas.microsoft.com/office/word/2010/wordprocessingInk" xmlns:wne="http://schemas.microsoft.com/office/word/2006/wordml" xmlns:wps="http://schemas.microsoft.com/office/word/2010/wordprocessingShape" mc:Ignorable="w14 w15 w16se w16cid w16 w16cex wp14">
   <w:body>
     <w:tbl>
       <w:tblPr>
@@ -37,14 +37,14 @@
               <w:right w:val="nil"/>
             </w:tcBorders>
           </w:tcPr>
+          <w:bookmarkStart w:id="0" w:name="_Hlk32430943"/>
+          <w:bookmarkEnd w:id="0"/>
           <w:p>
             <w:pPr>
               <w:rPr>
                 <w:rFonts w:ascii="Malgun Gothic" w:eastAsia="Malgun Gothic" w:hAnsi="Malgun Gothic"/>
               </w:rPr>
             </w:pPr>
-            <w:bookmarkStart w:id="0" w:name="_Hlk32430943"/>
-            <w:bookmarkEnd w:id="0"/>
             <w:r>
               <w:rPr>
                 <w:rFonts w:ascii="Malgun Gothic" w:eastAsia="Malgun Gothic" w:hAnsi="Malgun Gothic"/>
@@ -301,134 +301,10 @@
           <w:rFonts w:ascii="Malgun Gothic" w:eastAsia="Malgun Gothic" w:hAnsi="Malgun Gothic"/>
           <w:noProof/>
         </w:rPr>
-        <w:drawing>
-          <wp:anchor distT="0" distB="0" distL="114300" distR="114300" simplePos="0" relativeHeight="251659776" behindDoc="1" locked="0" layoutInCell="1" allowOverlap="1" wp14:anchorId="2E347575" wp14:editId="17CDE89A">
-            <wp:simplePos x="0" y="0"/>
-            <wp:positionH relativeFrom="column">
-              <wp:posOffset>205740</wp:posOffset>
-            </wp:positionH>
-            <wp:positionV relativeFrom="paragraph">
-              <wp:posOffset>3034665</wp:posOffset>
-            </wp:positionV>
-            <wp:extent cx="2109470" cy="2446020"/>
-            <wp:effectExtent l="0" t="0" r="5080" b="0"/>
-            <wp:wrapNone/>
-            <wp:docPr id="4" name="Graphic 4" descr="colored transparent rectangle"/>
-            <wp:cNvGraphicFramePr>
-              <a:graphicFrameLocks xmlns:a="http://schemas.openxmlformats.org/drawingml/2006/main" noChangeAspect="1"/>
-            </wp:cNvGraphicFramePr>
-            <a:graphic xmlns:a="http://schemas.openxmlformats.org/drawingml/2006/main">
-              <a:graphicData uri="http://schemas.openxmlformats.org/drawingml/2006/picture">
-                <pic:pic xmlns:pic="http://schemas.openxmlformats.org/drawingml/2006/picture">
-                  <pic:nvPicPr>
-                    <pic:cNvPr id="1" name=""/>
-                    <pic:cNvPicPr/>
-                  </pic:nvPicPr>
-                  <pic:blipFill>
-                    <a:blip r:embed="rId12">
-                      <a:extLst>
-                        <a:ext uri="{96DAC541-7B7A-43D3-8B79-37D633B846F1}">
-                          <asvg:svgBlip xmlns:asvg="http://schemas.microsoft.com/office/drawing/2016/SVG/main" r:embed="rId13"/>
-                        </a:ext>
-                      </a:extLst>
-                    </a:blip>
-                    <a:stretch>
-                      <a:fillRect/>
-                    </a:stretch>
-                  </pic:blipFill>
-                  <pic:spPr>
-                    <a:xfrm>
-                      <a:off x="0" y="0"/>
-                      <a:ext cx="2109470" cy="2446020"/>
-                    </a:xfrm>
-                    <a:prstGeom prst="rect">
-                      <a:avLst/>
-                    </a:prstGeom>
-                  </pic:spPr>
-                </pic:pic>
-              </a:graphicData>
-            </a:graphic>
-            <wp14:sizeRelH relativeFrom="margin">
-              <wp14:pctWidth>0</wp14:pctWidth>
-            </wp14:sizeRelH>
-            <wp14:sizeRelV relativeFrom="margin">
-              <wp14:pctHeight>0</wp14:pctHeight>
-            </wp14:sizeRelV>
-          </wp:anchor>
-        </w:drawing>
-      </w:r>
-      <w:r>
-        <w:rPr>
-          <w:rFonts w:ascii="Malgun Gothic" w:eastAsia="Malgun Gothic" w:hAnsi="Malgun Gothic"/>
-          <w:noProof/>
-        </w:rPr>
-        <w:drawing>
-          <wp:anchor distT="0" distB="0" distL="114300" distR="114300" simplePos="0" relativeHeight="251641344" behindDoc="1" locked="0" layoutInCell="1" allowOverlap="1" wp14:anchorId="40862394" wp14:editId="502BF423">
-            <wp:simplePos x="0" y="0"/>
-            <wp:positionH relativeFrom="column">
-              <wp:posOffset>510540</wp:posOffset>
-            </wp:positionH>
-            <wp:positionV relativeFrom="paragraph">
-              <wp:posOffset>3034665</wp:posOffset>
-            </wp:positionV>
-            <wp:extent cx="6518275" cy="2445885"/>
-            <wp:effectExtent l="0" t="0" r="0" b="0"/>
-            <wp:wrapNone/>
-            <wp:docPr id="3" name="Picture 3" descr="business center image"/>
-            <wp:cNvGraphicFramePr>
-              <a:graphicFrameLocks xmlns:a="http://schemas.openxmlformats.org/drawingml/2006/main" noChangeAspect="1"/>
-            </wp:cNvGraphicFramePr>
-            <a:graphic xmlns:a="http://schemas.openxmlformats.org/drawingml/2006/main">
-              <a:graphicData uri="http://schemas.openxmlformats.org/drawingml/2006/picture">
-                <pic:pic xmlns:pic="http://schemas.openxmlformats.org/drawingml/2006/picture">
-                  <pic:nvPicPr>
-                    <pic:cNvPr id="3" name="image-01-02.png"/>
-                    <pic:cNvPicPr/>
-                  </pic:nvPicPr>
-                  <pic:blipFill>
-                    <a:blip r:embed="rId14">
-                      <a:duotone>
-                        <a:prstClr val="black"/>
-                        <a:schemeClr val="accent6">
-                          <a:tint val="45000"/>
-                          <a:satMod val="400000"/>
-                        </a:schemeClr>
-                      </a:duotone>
-                    </a:blip>
-                    <a:stretch>
-                      <a:fillRect/>
-                    </a:stretch>
-                  </pic:blipFill>
-                  <pic:spPr>
-                    <a:xfrm>
-                      <a:off x="0" y="0"/>
-                      <a:ext cx="6528945" cy="2449889"/>
-                    </a:xfrm>
-                    <a:prstGeom prst="rect">
-                      <a:avLst/>
-                    </a:prstGeom>
-                  </pic:spPr>
-                </pic:pic>
-              </a:graphicData>
-            </a:graphic>
-            <wp14:sizeRelH relativeFrom="margin">
-              <wp14:pctWidth>0</wp14:pctWidth>
-            </wp14:sizeRelH>
-            <wp14:sizeRelV relativeFrom="margin">
-              <wp14:pctHeight>0</wp14:pctHeight>
-            </wp14:sizeRelV>
-          </wp:anchor>
-        </w:drawing>
-      </w:r>
-      <w:r>
-        <w:rPr>
-          <w:rFonts w:ascii="Malgun Gothic" w:eastAsia="Malgun Gothic" w:hAnsi="Malgun Gothic"/>
-          <w:noProof/>
-        </w:rPr>
         <mc:AlternateContent>
           <mc:Choice Requires="wps">
             <w:drawing>
-              <wp:anchor distT="0" distB="0" distL="114300" distR="114300" simplePos="0" relativeHeight="251664896" behindDoc="0" locked="0" layoutInCell="1" allowOverlap="1" wp14:anchorId="77FE0AAD" wp14:editId="1E3766B7">
+              <wp:anchor distT="0" distB="0" distL="114300" distR="114300" simplePos="0" relativeHeight="251664896" behindDoc="0" locked="0" layoutInCell="1" allowOverlap="1" wp14:anchorId="77FE0AAD" wp14:editId="5079EDF1">
                 <wp:simplePos x="0" y="0"/>
                 <wp:positionH relativeFrom="margin">
                   <wp:align>center</wp:align>
@@ -436,8 +312,8 @@
                 <wp:positionV relativeFrom="paragraph">
                   <wp:posOffset>7103745</wp:posOffset>
                 </wp:positionV>
-                <wp:extent cx="7124700" cy="1508760"/>
-                <wp:effectExtent l="0" t="0" r="0" b="0"/>
+                <wp:extent cx="7124700" cy="815340"/>
+                <wp:effectExtent l="0" t="0" r="0" b="3810"/>
                 <wp:wrapNone/>
                 <wp:docPr id="7" name="Text Box 7"/>
                 <wp:cNvGraphicFramePr/>
@@ -448,7 +324,7 @@
                       <wps:spPr>
                         <a:xfrm>
                           <a:off x="0" y="0"/>
-                          <a:ext cx="7124700" cy="1508760"/>
+                          <a:ext cx="7124700" cy="815340"/>
                         </a:xfrm>
                         <a:prstGeom prst="rect">
                           <a:avLst/>
@@ -629,222 +505,8 @@
                               </w:rPr>
                               <w:t>S.N: 3917533</w:t>
                             </w:r>
+                            <w:bookmarkEnd w:id="1"/>
                           </w:p>
-                          <w:p>
-                            <w:pPr>
-                              <w:rPr>
-                                <w:rFonts w:ascii="Malgun Gothic" w:eastAsia="Malgun Gothic" w:hAnsi="Malgun Gothic"/>
-                                <w:color w:val="auto"/>
-                              </w:rPr>
-                            </w:pPr>
-                            <w:r>
-                              <w:rPr>
-                                <w:rFonts w:ascii="Malgun Gothic" w:eastAsia="Malgun Gothic" w:hAnsi="Malgun Gothic"/>
-                                <w:color w:val="3C3C3C" w:themeColor="background2" w:themeShade="40"/>
-                              </w:rPr>
-                              <w:t xml:space="preserve">Alexander </w:t>
-                            </w:r>
-                            <w:proofErr w:type="spellStart"/>
-                            <w:r>
-                              <w:rPr>
-                                <w:rFonts w:ascii="Malgun Gothic" w:eastAsia="Malgun Gothic" w:hAnsi="Malgun Gothic"/>
-                                <w:color w:val="3C3C3C" w:themeColor="background2" w:themeShade="40"/>
-                              </w:rPr>
-                              <w:t>Vartic</w:t>
-                            </w:r>
-                            <w:proofErr w:type="spellEnd"/>
-                            <w:r>
-                              <w:rPr>
-                                <w:rFonts w:ascii="Malgun Gothic" w:eastAsia="Malgun Gothic" w:hAnsi="Malgun Gothic"/>
-                                <w:color w:val="auto"/>
-                              </w:rPr>
-                              <w:t xml:space="preserve"> (</w:t>
-                            </w:r>
-                            <w:r>
-                              <w:rPr>
-                                <w:rFonts w:ascii="Malgun Gothic" w:eastAsia="Malgun Gothic" w:hAnsi="Malgun Gothic"/>
-                                <w:b w:val="0"/>
-                                <w:bCs/>
-                                <w:color w:val="70AD47"/>
-                              </w:rPr>
-                              <w:t>Developer</w:t>
-                            </w:r>
-                            <w:r>
-                              <w:rPr>
-                                <w:rFonts w:ascii="Malgun Gothic" w:eastAsia="Malgun Gothic" w:hAnsi="Malgun Gothic"/>
-                                <w:color w:val="auto"/>
-                              </w:rPr>
-                              <w:t>)</w:t>
-                            </w:r>
-                            <w:r>
-                              <w:rPr>
-                                <w:rFonts w:ascii="Malgun Gothic" w:eastAsia="Malgun Gothic" w:hAnsi="Malgun Gothic"/>
-                                <w:color w:val="auto"/>
-                              </w:rPr>
-                              <w:tab/>
-                            </w:r>
-                            <w:r>
-                              <w:rPr>
-                                <w:rFonts w:ascii="Malgun Gothic" w:eastAsia="Malgun Gothic" w:hAnsi="Malgun Gothic"/>
-                                <w:color w:val="auto"/>
-                              </w:rPr>
-                              <w:tab/>
-                            </w:r>
-                            <w:r>
-                              <w:rPr>
-                                <w:rFonts w:ascii="Malgun Gothic" w:eastAsia="Malgun Gothic" w:hAnsi="Malgun Gothic"/>
-                                <w:color w:val="auto"/>
-                              </w:rPr>
-                              <w:tab/>
-                            </w:r>
-                            <w:r>
-                              <w:rPr>
-                                <w:rFonts w:ascii="Malgun Gothic" w:eastAsia="Malgun Gothic" w:hAnsi="Malgun Gothic"/>
-                                <w:color w:val="auto"/>
-                              </w:rPr>
-                              <w:tab/>
-                            </w:r>
-                            <w:r>
-                              <w:rPr>
-                                <w:rFonts w:ascii="Malgun Gothic" w:eastAsia="Malgun Gothic" w:hAnsi="Malgun Gothic"/>
-                                <w:color w:val="auto"/>
-                              </w:rPr>
-                              <w:tab/>
-                            </w:r>
-                            <w:r>
-                              <w:rPr>
-                                <w:rFonts w:ascii="Malgun Gothic" w:eastAsia="Malgun Gothic" w:hAnsi="Malgun Gothic"/>
-                                <w:color w:val="auto"/>
-                              </w:rPr>
-                              <w:tab/>
-                            </w:r>
-                            <w:r>
-                              <w:rPr>
-                                <w:rFonts w:ascii="Malgun Gothic" w:eastAsia="Malgun Gothic" w:hAnsi="Malgun Gothic"/>
-                                <w:color w:val="auto"/>
-                              </w:rPr>
-                              <w:tab/>
-                            </w:r>
-                            <w:r>
-                              <w:rPr>
-                                <w:rFonts w:ascii="Malgun Gothic" w:eastAsia="Malgun Gothic" w:hAnsi="Malgun Gothic"/>
-                                <w:color w:val="3C3C3C" w:themeColor="background2" w:themeShade="40"/>
-                              </w:rPr>
-                              <w:t>S.N: 4030435</w:t>
-                            </w:r>
-                          </w:p>
-                          <w:p>
-                            <w:pPr>
-                              <w:rPr>
-                                <w:rFonts w:ascii="Malgun Gothic" w:eastAsia="Malgun Gothic" w:hAnsi="Malgun Gothic"/>
-                                <w:color w:val="auto"/>
-                              </w:rPr>
-                            </w:pPr>
-                            <w:r>
-                              <w:rPr>
-                                <w:rFonts w:ascii="Malgun Gothic" w:eastAsia="Malgun Gothic" w:hAnsi="Malgun Gothic"/>
-                                <w:color w:val="3C3C3C" w:themeColor="background2" w:themeShade="40"/>
-                              </w:rPr>
-                              <w:t xml:space="preserve">Menderes </w:t>
-                            </w:r>
-                            <w:proofErr w:type="spellStart"/>
-                            <w:r>
-                              <w:rPr>
-                                <w:rFonts w:ascii="Malgun Gothic" w:eastAsia="Malgun Gothic" w:hAnsi="Malgun Gothic"/>
-                                <w:color w:val="3C3C3C" w:themeColor="background2" w:themeShade="40"/>
-                              </w:rPr>
-                              <w:t>Saçli</w:t>
-                            </w:r>
-                            <w:proofErr w:type="spellEnd"/>
-                            <w:r>
-                              <w:rPr>
-                                <w:rFonts w:ascii="Malgun Gothic" w:eastAsia="Malgun Gothic" w:hAnsi="Malgun Gothic"/>
-                                <w:color w:val="3C3C3C" w:themeColor="background2" w:themeShade="40"/>
-                              </w:rPr>
-                              <w:t xml:space="preserve"> </w:t>
-                            </w:r>
-                            <w:r>
-                              <w:rPr>
-                                <w:rFonts w:ascii="Malgun Gothic" w:eastAsia="Malgun Gothic" w:hAnsi="Malgun Gothic"/>
-                                <w:color w:val="auto"/>
-                              </w:rPr>
-                              <w:t>(</w:t>
-                            </w:r>
-                            <w:r>
-                              <w:rPr>
-                                <w:rFonts w:ascii="Malgun Gothic" w:eastAsia="Malgun Gothic" w:hAnsi="Malgun Gothic"/>
-                                <w:b w:val="0"/>
-                                <w:bCs/>
-                                <w:color w:val="70AD47"/>
-                              </w:rPr>
-                              <w:t>Developer</w:t>
-                            </w:r>
-                            <w:r>
-                              <w:rPr>
-                                <w:rFonts w:ascii="Malgun Gothic" w:eastAsia="Malgun Gothic" w:hAnsi="Malgun Gothic"/>
-                                <w:color w:val="auto"/>
-                              </w:rPr>
-                              <w:t>)</w:t>
-                            </w:r>
-                            <w:r>
-                              <w:rPr>
-                                <w:rFonts w:ascii="Malgun Gothic" w:eastAsia="Malgun Gothic" w:hAnsi="Malgun Gothic"/>
-                                <w:color w:val="auto"/>
-                              </w:rPr>
-                              <w:tab/>
-                            </w:r>
-                            <w:r>
-                              <w:rPr>
-                                <w:rFonts w:ascii="Malgun Gothic" w:eastAsia="Malgun Gothic" w:hAnsi="Malgun Gothic"/>
-                                <w:color w:val="auto"/>
-                              </w:rPr>
-                              <w:tab/>
-                            </w:r>
-                            <w:r>
-                              <w:rPr>
-                                <w:rFonts w:ascii="Malgun Gothic" w:eastAsia="Malgun Gothic" w:hAnsi="Malgun Gothic"/>
-                                <w:color w:val="auto"/>
-                              </w:rPr>
-                              <w:tab/>
-                            </w:r>
-                            <w:r>
-                              <w:rPr>
-                                <w:rFonts w:ascii="Malgun Gothic" w:eastAsia="Malgun Gothic" w:hAnsi="Malgun Gothic"/>
-                                <w:color w:val="auto"/>
-                              </w:rPr>
-                              <w:tab/>
-                            </w:r>
-                            <w:r>
-                              <w:rPr>
-                                <w:rFonts w:ascii="Malgun Gothic" w:eastAsia="Malgun Gothic" w:hAnsi="Malgun Gothic"/>
-                                <w:color w:val="auto"/>
-                              </w:rPr>
-                              <w:tab/>
-                            </w:r>
-                            <w:r>
-                              <w:rPr>
-                                <w:rFonts w:ascii="Malgun Gothic" w:eastAsia="Malgun Gothic" w:hAnsi="Malgun Gothic"/>
-                                <w:color w:val="auto"/>
-                              </w:rPr>
-                              <w:tab/>
-                            </w:r>
-                            <w:r>
-                              <w:rPr>
-                                <w:rFonts w:ascii="Malgun Gothic" w:eastAsia="Malgun Gothic" w:hAnsi="Malgun Gothic"/>
-                                <w:color w:val="auto"/>
-                              </w:rPr>
-                              <w:tab/>
-                            </w:r>
-                            <w:r>
-                              <w:rPr>
-                                <w:rFonts w:ascii="Malgun Gothic" w:eastAsia="Malgun Gothic" w:hAnsi="Malgun Gothic"/>
-                                <w:color w:val="3C3C3C" w:themeColor="background2" w:themeShade="40"/>
-                              </w:rPr>
-                              <w:t>S.N: 3838439</w:t>
-                            </w:r>
-                          </w:p>
-                          <w:bookmarkEnd w:id="1"/>
-                          <w:p/>
                         </w:txbxContent>
                       </wps:txbx>
                       <wps:bodyPr rot="0" spcFirstLastPara="0" vertOverflow="overflow" horzOverflow="overflow" vert="horz" wrap="square" lIns="91440" tIns="45720" rIns="91440" bIns="45720" numCol="1" spcCol="0" rtlCol="0" fromWordArt="0" anchor="t" anchorCtr="0" forceAA="0" compatLnSpc="1">
@@ -867,7 +529,11 @@
           </mc:Choice>
           <mc:Fallback>
             <w:pict>
-              <v:shape w14:anchorId="77FE0AAD" id="Text Box 7" o:spid="_x0000_s1027" type="#_x0000_t202" style="position:absolute;margin-left:0;margin-top:559.35pt;width:561pt;height:118.8pt;z-index:251664896;visibility:visible;mso-wrap-style:square;mso-width-percent:0;mso-height-percent:0;mso-wrap-distance-left:9pt;mso-wrap-distance-top:0;mso-wrap-distance-right:9pt;mso-wrap-distance-bottom:0;mso-position-horizontal:center;mso-position-horizontal-relative:margin;mso-position-vertical:absolute;mso-position-vertical-relative:text;mso-width-percent:0;mso-height-percent:0;mso-width-relative:margin;mso-height-relative:margin;v-text-anchor:top" o:gfxdata="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" filled="f" stroked="f" strokeweight=".5pt">
+              <v:shapetype w14:anchorId="77FE0AAD" id="_x0000_t202" coordsize="21600,21600" o:spt="202" path="m,l,21600r21600,l21600,xe">
+                <v:stroke joinstyle="miter"/>
+                <v:path gradientshapeok="t" o:connecttype="rect"/>
+              </v:shapetype>
+              <v:shape id="Text Box 7" o:spid="_x0000_s1027" type="#_x0000_t202" style="position:absolute;margin-left:0;margin-top:559.35pt;width:561pt;height:64.2pt;z-index:251664896;visibility:visible;mso-wrap-style:square;mso-width-percent:0;mso-height-percent:0;mso-wrap-distance-left:9pt;mso-wrap-distance-top:0;mso-wrap-distance-right:9pt;mso-wrap-distance-bottom:0;mso-position-horizontal:center;mso-position-horizontal-relative:margin;mso-position-vertical:absolute;mso-position-vertical-relative:text;mso-width-percent:0;mso-height-percent:0;mso-width-relative:margin;mso-height-relative:margin;v-text-anchor:top" o:gfxdata="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" filled="f" stroked="f" strokeweight=".5pt">
                 <v:textbox>
                   <w:txbxContent>
                     <w:p>
@@ -1039,222 +705,8 @@
                         </w:rPr>
                         <w:t>S.N: 3917533</w:t>
                       </w:r>
+                      <w:bookmarkEnd w:id="2"/>
                     </w:p>
-                    <w:p>
-                      <w:pPr>
-                        <w:rPr>
-                          <w:rFonts w:ascii="Malgun Gothic" w:eastAsia="Malgun Gothic" w:hAnsi="Malgun Gothic"/>
-                          <w:color w:val="auto"/>
-                        </w:rPr>
-                      </w:pPr>
-                      <w:r>
-                        <w:rPr>
-                          <w:rFonts w:ascii="Malgun Gothic" w:eastAsia="Malgun Gothic" w:hAnsi="Malgun Gothic"/>
-                          <w:color w:val="3C3C3C" w:themeColor="background2" w:themeShade="40"/>
-                        </w:rPr>
-                        <w:t xml:space="preserve">Alexander </w:t>
-                      </w:r>
-                      <w:proofErr w:type="spellStart"/>
-                      <w:r>
-                        <w:rPr>
-                          <w:rFonts w:ascii="Malgun Gothic" w:eastAsia="Malgun Gothic" w:hAnsi="Malgun Gothic"/>
-                          <w:color w:val="3C3C3C" w:themeColor="background2" w:themeShade="40"/>
-                        </w:rPr>
-                        <w:t>Vartic</w:t>
-                      </w:r>
-                      <w:proofErr w:type="spellEnd"/>
-                      <w:r>
-                        <w:rPr>
-                          <w:rFonts w:ascii="Malgun Gothic" w:eastAsia="Malgun Gothic" w:hAnsi="Malgun Gothic"/>
-                          <w:color w:val="auto"/>
-                        </w:rPr>
-                        <w:t xml:space="preserve"> (</w:t>
-                      </w:r>
-                      <w:r>
-                        <w:rPr>
-                          <w:rFonts w:ascii="Malgun Gothic" w:eastAsia="Malgun Gothic" w:hAnsi="Malgun Gothic"/>
-                          <w:b w:val="0"/>
-                          <w:bCs/>
-                          <w:color w:val="70AD47"/>
-                        </w:rPr>
-                        <w:t>Developer</w:t>
-                      </w:r>
-                      <w:r>
-                        <w:rPr>
-                          <w:rFonts w:ascii="Malgun Gothic" w:eastAsia="Malgun Gothic" w:hAnsi="Malgun Gothic"/>
-                          <w:color w:val="auto"/>
-                        </w:rPr>
-                        <w:t>)</w:t>
-                      </w:r>
-                      <w:r>
-                        <w:rPr>
-                          <w:rFonts w:ascii="Malgun Gothic" w:eastAsia="Malgun Gothic" w:hAnsi="Malgun Gothic"/>
-                          <w:color w:val="auto"/>
-                        </w:rPr>
-                        <w:tab/>
-                      </w:r>
-                      <w:r>
-                        <w:rPr>
-                          <w:rFonts w:ascii="Malgun Gothic" w:eastAsia="Malgun Gothic" w:hAnsi="Malgun Gothic"/>
-                          <w:color w:val="auto"/>
-                        </w:rPr>
-                        <w:tab/>
-                      </w:r>
-                      <w:r>
-                        <w:rPr>
-                          <w:rFonts w:ascii="Malgun Gothic" w:eastAsia="Malgun Gothic" w:hAnsi="Malgun Gothic"/>
-                          <w:color w:val="auto"/>
-                        </w:rPr>
-                        <w:tab/>
-                      </w:r>
-                      <w:r>
-                        <w:rPr>
-                          <w:rFonts w:ascii="Malgun Gothic" w:eastAsia="Malgun Gothic" w:hAnsi="Malgun Gothic"/>
-                          <w:color w:val="auto"/>
-                        </w:rPr>
-                        <w:tab/>
-                      </w:r>
-                      <w:r>
-                        <w:rPr>
-                          <w:rFonts w:ascii="Malgun Gothic" w:eastAsia="Malgun Gothic" w:hAnsi="Malgun Gothic"/>
-                          <w:color w:val="auto"/>
-                        </w:rPr>
-                        <w:tab/>
-                      </w:r>
-                      <w:r>
-                        <w:rPr>
-                          <w:rFonts w:ascii="Malgun Gothic" w:eastAsia="Malgun Gothic" w:hAnsi="Malgun Gothic"/>
-                          <w:color w:val="auto"/>
-                        </w:rPr>
-                        <w:tab/>
-                      </w:r>
-                      <w:r>
-                        <w:rPr>
-                          <w:rFonts w:ascii="Malgun Gothic" w:eastAsia="Malgun Gothic" w:hAnsi="Malgun Gothic"/>
-                          <w:color w:val="auto"/>
-                        </w:rPr>
-                        <w:tab/>
-                      </w:r>
-                      <w:r>
-                        <w:rPr>
-                          <w:rFonts w:ascii="Malgun Gothic" w:eastAsia="Malgun Gothic" w:hAnsi="Malgun Gothic"/>
-                          <w:color w:val="3C3C3C" w:themeColor="background2" w:themeShade="40"/>
-                        </w:rPr>
-                        <w:t>S.N: 4030435</w:t>
-                      </w:r>
-                    </w:p>
-                    <w:p>
-                      <w:pPr>
-                        <w:rPr>
-                          <w:rFonts w:ascii="Malgun Gothic" w:eastAsia="Malgun Gothic" w:hAnsi="Malgun Gothic"/>
-                          <w:color w:val="auto"/>
-                        </w:rPr>
-                      </w:pPr>
-                      <w:r>
-                        <w:rPr>
-                          <w:rFonts w:ascii="Malgun Gothic" w:eastAsia="Malgun Gothic" w:hAnsi="Malgun Gothic"/>
-                          <w:color w:val="3C3C3C" w:themeColor="background2" w:themeShade="40"/>
-                        </w:rPr>
-                        <w:t xml:space="preserve">Menderes </w:t>
-                      </w:r>
-                      <w:proofErr w:type="spellStart"/>
-                      <w:r>
-                        <w:rPr>
-                          <w:rFonts w:ascii="Malgun Gothic" w:eastAsia="Malgun Gothic" w:hAnsi="Malgun Gothic"/>
-                          <w:color w:val="3C3C3C" w:themeColor="background2" w:themeShade="40"/>
-                        </w:rPr>
-                        <w:t>Saçli</w:t>
-                      </w:r>
-                      <w:proofErr w:type="spellEnd"/>
-                      <w:r>
-                        <w:rPr>
-                          <w:rFonts w:ascii="Malgun Gothic" w:eastAsia="Malgun Gothic" w:hAnsi="Malgun Gothic"/>
-                          <w:color w:val="3C3C3C" w:themeColor="background2" w:themeShade="40"/>
-                        </w:rPr>
-                        <w:t xml:space="preserve"> </w:t>
-                      </w:r>
-                      <w:r>
-                        <w:rPr>
-                          <w:rFonts w:ascii="Malgun Gothic" w:eastAsia="Malgun Gothic" w:hAnsi="Malgun Gothic"/>
-                          <w:color w:val="auto"/>
-                        </w:rPr>
-                        <w:t>(</w:t>
-                      </w:r>
-                      <w:r>
-                        <w:rPr>
-                          <w:rFonts w:ascii="Malgun Gothic" w:eastAsia="Malgun Gothic" w:hAnsi="Malgun Gothic"/>
-                          <w:b w:val="0"/>
-                          <w:bCs/>
-                          <w:color w:val="70AD47"/>
-                        </w:rPr>
-                        <w:t>Developer</w:t>
-                      </w:r>
-                      <w:r>
-                        <w:rPr>
-                          <w:rFonts w:ascii="Malgun Gothic" w:eastAsia="Malgun Gothic" w:hAnsi="Malgun Gothic"/>
-                          <w:color w:val="auto"/>
-                        </w:rPr>
-                        <w:t>)</w:t>
-                      </w:r>
-                      <w:r>
-                        <w:rPr>
-                          <w:rFonts w:ascii="Malgun Gothic" w:eastAsia="Malgun Gothic" w:hAnsi="Malgun Gothic"/>
-                          <w:color w:val="auto"/>
-                        </w:rPr>
-                        <w:tab/>
-                      </w:r>
-                      <w:r>
-                        <w:rPr>
-                          <w:rFonts w:ascii="Malgun Gothic" w:eastAsia="Malgun Gothic" w:hAnsi="Malgun Gothic"/>
-                          <w:color w:val="auto"/>
-                        </w:rPr>
-                        <w:tab/>
-                      </w:r>
-                      <w:r>
-                        <w:rPr>
-                          <w:rFonts w:ascii="Malgun Gothic" w:eastAsia="Malgun Gothic" w:hAnsi="Malgun Gothic"/>
-                          <w:color w:val="auto"/>
-                        </w:rPr>
-                        <w:tab/>
-                      </w:r>
-                      <w:r>
-                        <w:rPr>
-                          <w:rFonts w:ascii="Malgun Gothic" w:eastAsia="Malgun Gothic" w:hAnsi="Malgun Gothic"/>
-                          <w:color w:val="auto"/>
-                        </w:rPr>
-                        <w:tab/>
-                      </w:r>
-                      <w:r>
-                        <w:rPr>
-                          <w:rFonts w:ascii="Malgun Gothic" w:eastAsia="Malgun Gothic" w:hAnsi="Malgun Gothic"/>
-                          <w:color w:val="auto"/>
-                        </w:rPr>
-                        <w:tab/>
-                      </w:r>
-                      <w:r>
-                        <w:rPr>
-                          <w:rFonts w:ascii="Malgun Gothic" w:eastAsia="Malgun Gothic" w:hAnsi="Malgun Gothic"/>
-                          <w:color w:val="auto"/>
-                        </w:rPr>
-                        <w:tab/>
-                      </w:r>
-                      <w:r>
-                        <w:rPr>
-                          <w:rFonts w:ascii="Malgun Gothic" w:eastAsia="Malgun Gothic" w:hAnsi="Malgun Gothic"/>
-                          <w:color w:val="auto"/>
-                        </w:rPr>
-                        <w:tab/>
-                      </w:r>
-                      <w:r>
-                        <w:rPr>
-                          <w:rFonts w:ascii="Malgun Gothic" w:eastAsia="Malgun Gothic" w:hAnsi="Malgun Gothic"/>
-                          <w:color w:val="3C3C3C" w:themeColor="background2" w:themeShade="40"/>
-                        </w:rPr>
-                        <w:t>S.N: 3838439</w:t>
-                      </w:r>
-                    </w:p>
-                    <w:bookmarkEnd w:id="2"/>
-                    <w:p/>
                   </w:txbxContent>
                 </v:textbox>
                 <w10:wrap anchorx="margin"/>
@@ -1262,6 +714,130 @@
             </w:pict>
           </mc:Fallback>
         </mc:AlternateContent>
+      </w:r>
+      <w:r>
+        <w:rPr>
+          <w:rFonts w:ascii="Malgun Gothic" w:eastAsia="Malgun Gothic" w:hAnsi="Malgun Gothic"/>
+          <w:noProof/>
+        </w:rPr>
+        <w:drawing>
+          <wp:anchor distT="0" distB="0" distL="114300" distR="114300" simplePos="0" relativeHeight="251659776" behindDoc="1" locked="0" layoutInCell="1" allowOverlap="1" wp14:anchorId="2E347575" wp14:editId="17CDE89A">
+            <wp:simplePos x="0" y="0"/>
+            <wp:positionH relativeFrom="column">
+              <wp:posOffset>205740</wp:posOffset>
+            </wp:positionH>
+            <wp:positionV relativeFrom="paragraph">
+              <wp:posOffset>3034665</wp:posOffset>
+            </wp:positionV>
+            <wp:extent cx="2109470" cy="2446020"/>
+            <wp:effectExtent l="0" t="0" r="5080" b="0"/>
+            <wp:wrapNone/>
+            <wp:docPr id="4" name="Graphic 4" descr="colored transparent rectangle"/>
+            <wp:cNvGraphicFramePr>
+              <a:graphicFrameLocks xmlns:a="http://schemas.openxmlformats.org/drawingml/2006/main" noChangeAspect="1"/>
+            </wp:cNvGraphicFramePr>
+            <a:graphic xmlns:a="http://schemas.openxmlformats.org/drawingml/2006/main">
+              <a:graphicData uri="http://schemas.openxmlformats.org/drawingml/2006/picture">
+                <pic:pic xmlns:pic="http://schemas.openxmlformats.org/drawingml/2006/picture">
+                  <pic:nvPicPr>
+                    <pic:cNvPr id="1" name=""/>
+                    <pic:cNvPicPr/>
+                  </pic:nvPicPr>
+                  <pic:blipFill>
+                    <a:blip r:embed="rId12">
+                      <a:extLst>
+                        <a:ext uri="{96DAC541-7B7A-43D3-8B79-37D633B846F1}">
+                          <asvg:svgBlip xmlns:asvg="http://schemas.microsoft.com/office/drawing/2016/SVG/main" r:embed="rId13"/>
+                        </a:ext>
+                      </a:extLst>
+                    </a:blip>
+                    <a:stretch>
+                      <a:fillRect/>
+                    </a:stretch>
+                  </pic:blipFill>
+                  <pic:spPr>
+                    <a:xfrm>
+                      <a:off x="0" y="0"/>
+                      <a:ext cx="2109470" cy="2446020"/>
+                    </a:xfrm>
+                    <a:prstGeom prst="rect">
+                      <a:avLst/>
+                    </a:prstGeom>
+                  </pic:spPr>
+                </pic:pic>
+              </a:graphicData>
+            </a:graphic>
+            <wp14:sizeRelH relativeFrom="margin">
+              <wp14:pctWidth>0</wp14:pctWidth>
+            </wp14:sizeRelH>
+            <wp14:sizeRelV relativeFrom="margin">
+              <wp14:pctHeight>0</wp14:pctHeight>
+            </wp14:sizeRelV>
+          </wp:anchor>
+        </w:drawing>
+      </w:r>
+      <w:r>
+        <w:rPr>
+          <w:rFonts w:ascii="Malgun Gothic" w:eastAsia="Malgun Gothic" w:hAnsi="Malgun Gothic"/>
+          <w:noProof/>
+        </w:rPr>
+        <w:drawing>
+          <wp:anchor distT="0" distB="0" distL="114300" distR="114300" simplePos="0" relativeHeight="251641344" behindDoc="1" locked="0" layoutInCell="1" allowOverlap="1" wp14:anchorId="40862394" wp14:editId="0C4BB011">
+            <wp:simplePos x="0" y="0"/>
+            <wp:positionH relativeFrom="column">
+              <wp:posOffset>510540</wp:posOffset>
+            </wp:positionH>
+            <wp:positionV relativeFrom="paragraph">
+              <wp:posOffset>3034665</wp:posOffset>
+            </wp:positionV>
+            <wp:extent cx="6518275" cy="2445885"/>
+            <wp:effectExtent l="0" t="0" r="0" b="0"/>
+            <wp:wrapNone/>
+            <wp:docPr id="3" name="Picture 3" descr="business center image"/>
+            <wp:cNvGraphicFramePr>
+              <a:graphicFrameLocks xmlns:a="http://schemas.openxmlformats.org/drawingml/2006/main" noChangeAspect="1"/>
+            </wp:cNvGraphicFramePr>
+            <a:graphic xmlns:a="http://schemas.openxmlformats.org/drawingml/2006/main">
+              <a:graphicData uri="http://schemas.openxmlformats.org/drawingml/2006/picture">
+                <pic:pic xmlns:pic="http://schemas.openxmlformats.org/drawingml/2006/picture">
+                  <pic:nvPicPr>
+                    <pic:cNvPr id="3" name="image-01-02.png"/>
+                    <pic:cNvPicPr/>
+                  </pic:nvPicPr>
+                  <pic:blipFill>
+                    <a:blip r:embed="rId14">
+                      <a:duotone>
+                        <a:prstClr val="black"/>
+                        <a:schemeClr val="accent6">
+                          <a:tint val="45000"/>
+                          <a:satMod val="400000"/>
+                        </a:schemeClr>
+                      </a:duotone>
+                    </a:blip>
+                    <a:stretch>
+                      <a:fillRect/>
+                    </a:stretch>
+                  </pic:blipFill>
+                  <pic:spPr>
+                    <a:xfrm>
+                      <a:off x="0" y="0"/>
+                      <a:ext cx="6528945" cy="2449889"/>
+                    </a:xfrm>
+                    <a:prstGeom prst="rect">
+                      <a:avLst/>
+                    </a:prstGeom>
+                  </pic:spPr>
+                </pic:pic>
+              </a:graphicData>
+            </a:graphic>
+            <wp14:sizeRelH relativeFrom="margin">
+              <wp14:pctWidth>0</wp14:pctWidth>
+            </wp14:sizeRelH>
+            <wp14:sizeRelV relativeFrom="margin">
+              <wp14:pctHeight>0</wp14:pctHeight>
+            </wp14:sizeRelV>
+          </wp:anchor>
+        </w:drawing>
       </w:r>
       <w:r>
         <w:rPr>
@@ -1719,11 +1295,7 @@
           <w:rFonts w:ascii="Malgun Gothic" w:eastAsia="Malgun Gothic" w:hAnsi="Malgun Gothic" w:cs="Calibri"/>
         </w:rPr>
       </w:pPr>
-      <w:bookmarkStart w:id="3" w:name="_GoBack"/>
-      <w:bookmarkEnd w:id="3"/>
     </w:p>
-    <w:bookmarkStart w:id="4" w:name="_MON_1646822550"/>
-    <w:bookmarkEnd w:id="4"/>
     <w:p>
       <w:pPr>
         <w:pStyle w:val="NormalWeb"/>
@@ -1741,33 +1313,72 @@
           <w:rFonts w:ascii="Malgun Gothic" w:eastAsia="Malgun Gothic" w:hAnsi="Malgun Gothic"/>
           <w:b/>
           <w:bCs/>
+          <w:noProof/>
           <w:szCs w:val="20"/>
         </w:rPr>
-        <w:object w:dxaOrig="14549" w:dyaOrig="7220" w14:anchorId="25623A3A">
-          <v:shapetype id="_x0000_t75" coordsize="21600,21600" o:spt="75" o:preferrelative="t" path="m@4@5l@4@11@9@11@9@5xe" filled="f" stroked="f">
-            <v:stroke joinstyle="miter"/>
-            <v:formulas>
-              <v:f eqn="if lineDrawn pixelLineWidth 0"/>
-              <v:f eqn="sum @0 1 0"/>
-              <v:f eqn="sum 0 0 @1"/>
-              <v:f eqn="prod @2 1 2"/>
-              <v:f eqn="prod @3 21600 pixelWidth"/>
-              <v:f eqn="prod @3 21600 pixelHeight"/>
-              <v:f eqn="sum @0 0 1"/>
-              <v:f eqn="prod @6 1 2"/>
-              <v:f eqn="prod @7 21600 pixelWidth"/>
-              <v:f eqn="sum @8 21600 0"/>
-              <v:f eqn="prod @7 21600 pixelHeight"/>
-              <v:f eqn="sum @10 21600 0"/>
-            </v:formulas>
-            <v:path o:extrusionok="f" gradientshapeok="t" o:connecttype="rect"/>
-            <o:lock v:ext="edit" aspectratio="t"/>
-          </v:shapetype>
-          <v:shape id="_x0000_i1155" type="#_x0000_t75" style="width:450pt;height:373.2pt" o:ole="">
-            <v:imagedata r:id="rId19" o:title=""/>
-          </v:shape>
-          <o:OLEObject Type="Embed" ProgID="Excel.Sheet.12" ShapeID="_x0000_i1155" DrawAspect="Content" ObjectID="_1646829827" r:id="rId20"/>
-        </w:object>
+        <w:lastRenderedPageBreak/>
+        <w:drawing>
+          <wp:anchor distT="0" distB="0" distL="114300" distR="114300" simplePos="0" relativeHeight="251668992" behindDoc="0" locked="0" layoutInCell="1" allowOverlap="1" wp14:anchorId="356CE2C5" wp14:editId="62E43D93">
+            <wp:simplePos x="0" y="0"/>
+            <wp:positionH relativeFrom="margin">
+              <wp:align>center</wp:align>
+            </wp:positionH>
+            <wp:positionV relativeFrom="paragraph">
+              <wp:posOffset>-144780</wp:posOffset>
+            </wp:positionV>
+            <wp:extent cx="6873240" cy="7703571"/>
+            <wp:effectExtent l="0" t="0" r="3810" b="0"/>
+            <wp:wrapNone/>
+            <wp:docPr id="6" name="Picture 6"/>
+            <wp:cNvGraphicFramePr>
+              <a:graphicFrameLocks xmlns:a="http://schemas.openxmlformats.org/drawingml/2006/main" noChangeAspect="1"/>
+            </wp:cNvGraphicFramePr>
+            <a:graphic xmlns:a="http://schemas.openxmlformats.org/drawingml/2006/main">
+              <a:graphicData uri="http://schemas.openxmlformats.org/drawingml/2006/picture">
+                <pic:pic xmlns:pic="http://schemas.openxmlformats.org/drawingml/2006/picture">
+                  <pic:nvPicPr>
+                    <pic:cNvPr id="0" name="Picture 13"/>
+                    <pic:cNvPicPr>
+                      <a:picLocks noChangeAspect="1" noChangeArrowheads="1"/>
+                    </pic:cNvPicPr>
+                  </pic:nvPicPr>
+                  <pic:blipFill>
+                    <a:blip r:embed="rId19">
+                      <a:extLst>
+                        <a:ext uri="{28A0092B-C50C-407E-A947-70E740481C1C}">
+                          <a14:useLocalDpi xmlns:a14="http://schemas.microsoft.com/office/drawing/2010/main" val="0"/>
+                        </a:ext>
+                      </a:extLst>
+                    </a:blip>
+                    <a:srcRect/>
+                    <a:stretch>
+                      <a:fillRect/>
+                    </a:stretch>
+                  </pic:blipFill>
+                  <pic:spPr bwMode="auto">
+                    <a:xfrm>
+                      <a:off x="0" y="0"/>
+                      <a:ext cx="6873240" cy="7703571"/>
+                    </a:xfrm>
+                    <a:prstGeom prst="rect">
+                      <a:avLst/>
+                    </a:prstGeom>
+                    <a:noFill/>
+                    <a:ln>
+                      <a:noFill/>
+                    </a:ln>
+                  </pic:spPr>
+                </pic:pic>
+              </a:graphicData>
+            </a:graphic>
+            <wp14:sizeRelH relativeFrom="page">
+              <wp14:pctWidth>0</wp14:pctWidth>
+            </wp14:sizeRelH>
+            <wp14:sizeRelV relativeFrom="page">
+              <wp14:pctHeight>0</wp14:pctHeight>
+            </wp14:sizeRelV>
+          </wp:anchor>
+        </w:drawing>
       </w:r>
     </w:p>
     <w:p>
@@ -1778,19 +1389,19 @@
           <w:rFonts w:ascii="Malgun Gothic" w:eastAsia="Malgun Gothic" w:hAnsi="Malgun Gothic"/>
         </w:rPr>
       </w:pPr>
-      <w:bookmarkStart w:id="5" w:name="_Toc36216940"/>
+      <w:bookmarkStart w:id="2" w:name="_Toc36216940"/>
       <w:r>
         <w:rPr>
           <w:rFonts w:ascii="Malgun Gothic" w:eastAsia="Malgun Gothic" w:hAnsi="Malgun Gothic"/>
         </w:rPr>
         <w:t>Progress Table</w:t>
       </w:r>
-      <w:bookmarkEnd w:id="5"/>
+      <w:bookmarkEnd w:id="2"/>
     </w:p>
     <w:sectPr>
-      <w:headerReference w:type="even" r:id="rId21"/>
-      <w:headerReference w:type="default" r:id="rId22"/>
-      <w:footerReference w:type="even" r:id="rId23"/>
+      <w:headerReference w:type="even" r:id="rId20"/>
+      <w:headerReference w:type="default" r:id="rId21"/>
+      <w:footerReference w:type="even" r:id="rId22"/>
       <w:pgSz w:w="12240" w:h="15840" w:code="1"/>
       <w:pgMar w:top="1152" w:right="1152" w:bottom="720" w:left="1152" w:header="0" w:footer="0" w:gutter="0"/>
       <w:pgNumType w:start="0"/>
@@ -1803,7 +1414,7 @@
 </file>
 
 <file path=word/endnotes.xml><?xml version="1.0" encoding="utf-8"?>
-<w:endnotes xmlns:wpc="http://schemas.microsoft.com/office/word/2010/wordprocessingCanvas" xmlns:cx="http://schemas.microsoft.com/office/drawing/2014/chartex" xmlns:cx1="http://schemas.microsoft.com/office/drawing/2015/9/8/chartex" xmlns:cx2="http://schemas.microsoft.com/office/drawing/2015/10/21/chartex" xmlns:cx3="http://schemas.microsoft.com/office/drawing/2016/5/9/chartex" xmlns:cx4="http://schemas.microsoft.com/office/drawing/2016/5/10/chartex" xmlns:cx5="http://schemas.microsoft.com/office/drawing/2016/5/11/chartex" xmlns:cx6="http://schemas.microsoft.com/office/drawing/2016/5/12/chartex" xmlns:cx7="http://schemas.microsoft.com/office/drawing/2016/5/13/chartex" xmlns:cx8="http://schemas.microsoft.com/office/drawing/2016/5/14/chartex" xmlns:mc="http://schemas.openxmlformats.org/markup-compatibility/2006" xmlns:aink="http://schemas.microsoft.com/office/drawing/2016/ink" xmlns:am3d="http://schemas.microsoft.com/office/drawing/2017/model3d" xmlns:o="urn:schemas-microsoft-com:office:office" xmlns:r="http://schemas.openxmlformats.org/officeDocument/2006/relationships" xmlns:m="http://schemas.openxmlformats.org/officeDocument/2006/math" xmlns:v="urn:schemas-microsoft-com:vml" xmlns:wp14="http://schemas.microsoft.com/office/word/2010/wordprocessingDrawing" xmlns:wp="http://schemas.openxmlformats.org/drawingml/2006/wordprocessingDrawing" xmlns:w10="urn:schemas-microsoft-com:office:word" xmlns:w="http://schemas.openxmlformats.org/wordprocessingml/2006/main" xmlns:w14="http://schemas.microsoft.com/office/word/2010/wordml" xmlns:w15="http://schemas.microsoft.com/office/word/2012/wordml" xmlns:w16cid="http://schemas.microsoft.com/office/word/2016/wordml/cid" xmlns:w16se="http://schemas.microsoft.com/office/word/2015/wordml/symex" xmlns:wpg="http://schemas.microsoft.com/office/word/2010/wordprocessingGroup" xmlns:wpi="http://schemas.microsoft.com/office/word/2010/wordprocessingInk" xmlns:wne="http://schemas.microsoft.com/office/word/2006/wordml" xmlns:wps="http://schemas.microsoft.com/office/word/2010/wordprocessingShape" mc:Ignorable="w14 w15 w16se w16cid wp14">
+<w:endnotes xmlns:wpc="http://schemas.microsoft.com/office/word/2010/wordprocessingCanvas" xmlns:cx="http://schemas.microsoft.com/office/drawing/2014/chartex" xmlns:cx1="http://schemas.microsoft.com/office/drawing/2015/9/8/chartex" xmlns:cx2="http://schemas.microsoft.com/office/drawing/2015/10/21/chartex" xmlns:cx3="http://schemas.microsoft.com/office/drawing/2016/5/9/chartex" xmlns:cx4="http://schemas.microsoft.com/office/drawing/2016/5/10/chartex" xmlns:cx5="http://schemas.microsoft.com/office/drawing/2016/5/11/chartex" xmlns:cx6="http://schemas.microsoft.com/office/drawing/2016/5/12/chartex" xmlns:cx7="http://schemas.microsoft.com/office/drawing/2016/5/13/chartex" xmlns:cx8="http://schemas.microsoft.com/office/drawing/2016/5/14/chartex" xmlns:mc="http://schemas.openxmlformats.org/markup-compatibility/2006" xmlns:aink="http://schemas.microsoft.com/office/drawing/2016/ink" xmlns:am3d="http://schemas.microsoft.com/office/drawing/2017/model3d" xmlns:o="urn:schemas-microsoft-com:office:office" xmlns:r="http://schemas.openxmlformats.org/officeDocument/2006/relationships" xmlns:m="http://schemas.openxmlformats.org/officeDocument/2006/math" xmlns:v="urn:schemas-microsoft-com:vml" xmlns:wp14="http://schemas.microsoft.com/office/word/2010/wordprocessingDrawing" xmlns:wp="http://schemas.openxmlformats.org/drawingml/2006/wordprocessingDrawing" xmlns:w10="urn:schemas-microsoft-com:office:word" xmlns:w="http://schemas.openxmlformats.org/wordprocessingml/2006/main" xmlns:w14="http://schemas.microsoft.com/office/word/2010/wordml" xmlns:w15="http://schemas.microsoft.com/office/word/2012/wordml" xmlns:w16cex="http://schemas.microsoft.com/office/word/2018/wordml/cex" xmlns:w16cid="http://schemas.microsoft.com/office/word/2016/wordml/cid" xmlns:w16="http://schemas.microsoft.com/office/word/2018/wordml" xmlns:w16se="http://schemas.microsoft.com/office/word/2015/wordml/symex" xmlns:wpg="http://schemas.microsoft.com/office/word/2010/wordprocessingGroup" xmlns:wpi="http://schemas.microsoft.com/office/word/2010/wordprocessingInk" xmlns:wne="http://schemas.microsoft.com/office/word/2006/wordml" xmlns:wps="http://schemas.microsoft.com/office/word/2010/wordprocessingShape" mc:Ignorable="w14 w15 w16se w16cid w16 w16cex wp14">
   <w:endnote w:type="separator" w:id="-1">
     <w:p>
       <w:r>
@@ -1822,7 +1433,7 @@
 </file>
 
 <file path=word/footer1.xml><?xml version="1.0" encoding="utf-8"?>
-<w:ftr xmlns:wpc="http://schemas.microsoft.com/office/word/2010/wordprocessingCanvas" xmlns:cx="http://schemas.microsoft.com/office/drawing/2014/chartex" xmlns:cx1="http://schemas.microsoft.com/office/drawing/2015/9/8/chartex" xmlns:cx2="http://schemas.microsoft.com/office/drawing/2015/10/21/chartex" xmlns:cx3="http://schemas.microsoft.com/office/drawing/2016/5/9/chartex" xmlns:cx4="http://schemas.microsoft.com/office/drawing/2016/5/10/chartex" xmlns:cx5="http://schemas.microsoft.com/office/drawing/2016/5/11/chartex" xmlns:cx6="http://schemas.microsoft.com/office/drawing/2016/5/12/chartex" xmlns:cx7="http://schemas.microsoft.com/office/drawing/2016/5/13/chartex" xmlns:cx8="http://schemas.microsoft.com/office/drawing/2016/5/14/chartex" xmlns:mc="http://schemas.openxmlformats.org/markup-compatibility/2006" xmlns:aink="http://schemas.microsoft.com/office/drawing/2016/ink" xmlns:am3d="http://schemas.microsoft.com/office/drawing/2017/model3d" xmlns:o="urn:schemas-microsoft-com:office:office" xmlns:r="http://schemas.openxmlformats.org/officeDocument/2006/relationships" xmlns:m="http://schemas.openxmlformats.org/officeDocument/2006/math" xmlns:v="urn:schemas-microsoft-com:vml" xmlns:wp14="http://schemas.microsoft.com/office/word/2010/wordprocessingDrawing" xmlns:wp="http://schemas.openxmlformats.org/drawingml/2006/wordprocessingDrawing" xmlns:w10="urn:schemas-microsoft-com:office:word" xmlns:w="http://schemas.openxmlformats.org/wordprocessingml/2006/main" xmlns:w14="http://schemas.microsoft.com/office/word/2010/wordml" xmlns:w15="http://schemas.microsoft.com/office/word/2012/wordml" xmlns:w16cid="http://schemas.microsoft.com/office/word/2016/wordml/cid" xmlns:w16se="http://schemas.microsoft.com/office/word/2015/wordml/symex" xmlns:wpg="http://schemas.microsoft.com/office/word/2010/wordprocessingGroup" xmlns:wpi="http://schemas.microsoft.com/office/word/2010/wordprocessingInk" xmlns:wne="http://schemas.microsoft.com/office/word/2006/wordml" xmlns:wps="http://schemas.microsoft.com/office/word/2010/wordprocessingShape" mc:Ignorable="w14 w15 w16se w16cid wp14">
+<w:ftr xmlns:wpc="http://schemas.microsoft.com/office/word/2010/wordprocessingCanvas" xmlns:cx="http://schemas.microsoft.com/office/drawing/2014/chartex" xmlns:cx1="http://schemas.microsoft.com/office/drawing/2015/9/8/chartex" xmlns:cx2="http://schemas.microsoft.com/office/drawing/2015/10/21/chartex" xmlns:cx3="http://schemas.microsoft.com/office/drawing/2016/5/9/chartex" xmlns:cx4="http://schemas.microsoft.com/office/drawing/2016/5/10/chartex" xmlns:cx5="http://schemas.microsoft.com/office/drawing/2016/5/11/chartex" xmlns:cx6="http://schemas.microsoft.com/office/drawing/2016/5/12/chartex" xmlns:cx7="http://schemas.microsoft.com/office/drawing/2016/5/13/chartex" xmlns:cx8="http://schemas.microsoft.com/office/drawing/2016/5/14/chartex" xmlns:mc="http://schemas.openxmlformats.org/markup-compatibility/2006" xmlns:aink="http://schemas.microsoft.com/office/drawing/2016/ink" xmlns:am3d="http://schemas.microsoft.com/office/drawing/2017/model3d" xmlns:o="urn:schemas-microsoft-com:office:office" xmlns:r="http://schemas.openxmlformats.org/officeDocument/2006/relationships" xmlns:m="http://schemas.openxmlformats.org/officeDocument/2006/math" xmlns:v="urn:schemas-microsoft-com:vml" xmlns:wp14="http://schemas.microsoft.com/office/word/2010/wordprocessingDrawing" xmlns:wp="http://schemas.openxmlformats.org/drawingml/2006/wordprocessingDrawing" xmlns:w10="urn:schemas-microsoft-com:office:word" xmlns:w="http://schemas.openxmlformats.org/wordprocessingml/2006/main" xmlns:w14="http://schemas.microsoft.com/office/word/2010/wordml" xmlns:w15="http://schemas.microsoft.com/office/word/2012/wordml" xmlns:w16cex="http://schemas.microsoft.com/office/word/2018/wordml/cex" xmlns:w16cid="http://schemas.microsoft.com/office/word/2016/wordml/cid" xmlns:w16="http://schemas.microsoft.com/office/word/2018/wordml" xmlns:w16se="http://schemas.microsoft.com/office/word/2015/wordml/symex" xmlns:wpg="http://schemas.microsoft.com/office/word/2010/wordprocessingGroup" xmlns:wpi="http://schemas.microsoft.com/office/word/2010/wordprocessingInk" xmlns:wne="http://schemas.microsoft.com/office/word/2006/wordml" xmlns:wps="http://schemas.microsoft.com/office/word/2010/wordprocessingShape" mc:Ignorable="w14 w15 w16se w16cid w16 w16cex wp14">
   <w:p>
     <w:pPr>
       <w:pStyle w:val="Footer"/>
@@ -1886,7 +1497,7 @@
 </file>
 
 <file path=word/footnotes.xml><?xml version="1.0" encoding="utf-8"?>
-<w:footnotes xmlns:wpc="http://schemas.microsoft.com/office/word/2010/wordprocessingCanvas" xmlns:cx="http://schemas.microsoft.com/office/drawing/2014/chartex" xmlns:cx1="http://schemas.microsoft.com/office/drawing/2015/9/8/chartex" xmlns:cx2="http://schemas.microsoft.com/office/drawing/2015/10/21/chartex" xmlns:cx3="http://schemas.microsoft.com/office/drawing/2016/5/9/chartex" xmlns:cx4="http://schemas.microsoft.com/office/drawing/2016/5/10/chartex" xmlns:cx5="http://schemas.microsoft.com/office/drawing/2016/5/11/chartex" xmlns:cx6="http://schemas.microsoft.com/office/drawing/2016/5/12/chartex" xmlns:cx7="http://schemas.microsoft.com/office/drawing/2016/5/13/chartex" xmlns:cx8="http://schemas.microsoft.com/office/drawing/2016/5/14/chartex" xmlns:mc="http://schemas.openxmlformats.org/markup-compatibility/2006" xmlns:aink="http://schemas.microsoft.com/office/drawing/2016/ink" xmlns:am3d="http://schemas.microsoft.com/office/drawing/2017/model3d" xmlns:o="urn:schemas-microsoft-com:office:office" xmlns:r="http://schemas.openxmlformats.org/officeDocument/2006/relationships" xmlns:m="http://schemas.openxmlformats.org/officeDocument/2006/math" xmlns:v="urn:schemas-microsoft-com:vml" xmlns:wp14="http://schemas.microsoft.com/office/word/2010/wordprocessingDrawing" xmlns:wp="http://schemas.openxmlformats.org/drawingml/2006/wordprocessingDrawing" xmlns:w10="urn:schemas-microsoft-com:office:word" xmlns:w="http://schemas.openxmlformats.org/wordprocessingml/2006/main" xmlns:w14="http://schemas.microsoft.com/office/word/2010/wordml" xmlns:w15="http://schemas.microsoft.com/office/word/2012/wordml" xmlns:w16cid="http://schemas.microsoft.com/office/word/2016/wordml/cid" xmlns:w16se="http://schemas.microsoft.com/office/word/2015/wordml/symex" xmlns:wpg="http://schemas.microsoft.com/office/word/2010/wordprocessingGroup" xmlns:wpi="http://schemas.microsoft.com/office/word/2010/wordprocessingInk" xmlns:wne="http://schemas.microsoft.com/office/word/2006/wordml" xmlns:wps="http://schemas.microsoft.com/office/word/2010/wordprocessingShape" mc:Ignorable="w14 w15 w16se w16cid wp14">
+<w:footnotes xmlns:wpc="http://schemas.microsoft.com/office/word/2010/wordprocessingCanvas" xmlns:cx="http://schemas.microsoft.com/office/drawing/2014/chartex" xmlns:cx1="http://schemas.microsoft.com/office/drawing/2015/9/8/chartex" xmlns:cx2="http://schemas.microsoft.com/office/drawing/2015/10/21/chartex" xmlns:cx3="http://schemas.microsoft.com/office/drawing/2016/5/9/chartex" xmlns:cx4="http://schemas.microsoft.com/office/drawing/2016/5/10/chartex" xmlns:cx5="http://schemas.microsoft.com/office/drawing/2016/5/11/chartex" xmlns:cx6="http://schemas.microsoft.com/office/drawing/2016/5/12/chartex" xmlns:cx7="http://schemas.microsoft.com/office/drawing/2016/5/13/chartex" xmlns:cx8="http://schemas.microsoft.com/office/drawing/2016/5/14/chartex" xmlns:mc="http://schemas.openxmlformats.org/markup-compatibility/2006" xmlns:aink="http://schemas.microsoft.com/office/drawing/2016/ink" xmlns:am3d="http://schemas.microsoft.com/office/drawing/2017/model3d" xmlns:o="urn:schemas-microsoft-com:office:office" xmlns:r="http://schemas.openxmlformats.org/officeDocument/2006/relationships" xmlns:m="http://schemas.openxmlformats.org/officeDocument/2006/math" xmlns:v="urn:schemas-microsoft-com:vml" xmlns:wp14="http://schemas.microsoft.com/office/word/2010/wordprocessingDrawing" xmlns:wp="http://schemas.openxmlformats.org/drawingml/2006/wordprocessingDrawing" xmlns:w10="urn:schemas-microsoft-com:office:word" xmlns:w="http://schemas.openxmlformats.org/wordprocessingml/2006/main" xmlns:w14="http://schemas.microsoft.com/office/word/2010/wordml" xmlns:w15="http://schemas.microsoft.com/office/word/2012/wordml" xmlns:w16cex="http://schemas.microsoft.com/office/word/2018/wordml/cex" xmlns:w16cid="http://schemas.microsoft.com/office/word/2016/wordml/cid" xmlns:w16="http://schemas.microsoft.com/office/word/2018/wordml" xmlns:w16se="http://schemas.microsoft.com/office/word/2015/wordml/symex" xmlns:wpg="http://schemas.microsoft.com/office/word/2010/wordprocessingGroup" xmlns:wpi="http://schemas.microsoft.com/office/word/2010/wordprocessingInk" xmlns:wne="http://schemas.microsoft.com/office/word/2006/wordml" xmlns:wps="http://schemas.microsoft.com/office/word/2010/wordprocessingShape" mc:Ignorable="w14 w15 w16se w16cid w16 w16cex wp14">
   <w:footnote w:type="separator" w:id="-1">
     <w:p>
       <w:r>
@@ -1905,7 +1516,7 @@
 </file>
 
 <file path=word/header1.xml><?xml version="1.0" encoding="utf-8"?>
-<w:hdr xmlns:wpc="http://schemas.microsoft.com/office/word/2010/wordprocessingCanvas" xmlns:cx="http://schemas.microsoft.com/office/drawing/2014/chartex" xmlns:cx1="http://schemas.microsoft.com/office/drawing/2015/9/8/chartex" xmlns:cx2="http://schemas.microsoft.com/office/drawing/2015/10/21/chartex" xmlns:cx3="http://schemas.microsoft.com/office/drawing/2016/5/9/chartex" xmlns:cx4="http://schemas.microsoft.com/office/drawing/2016/5/10/chartex" xmlns:cx5="http://schemas.microsoft.com/office/drawing/2016/5/11/chartex" xmlns:cx6="http://schemas.microsoft.com/office/drawing/2016/5/12/chartex" xmlns:cx7="http://schemas.microsoft.com/office/drawing/2016/5/13/chartex" xmlns:cx8="http://schemas.microsoft.com/office/drawing/2016/5/14/chartex" xmlns:mc="http://schemas.openxmlformats.org/markup-compatibility/2006" xmlns:aink="http://schemas.microsoft.com/office/drawing/2016/ink" xmlns:am3d="http://schemas.microsoft.com/office/drawing/2017/model3d" xmlns:o="urn:schemas-microsoft-com:office:office" xmlns:r="http://schemas.openxmlformats.org/officeDocument/2006/relationships" xmlns:m="http://schemas.openxmlformats.org/officeDocument/2006/math" xmlns:v="urn:schemas-microsoft-com:vml" xmlns:wp14="http://schemas.microsoft.com/office/word/2010/wordprocessingDrawing" xmlns:wp="http://schemas.openxmlformats.org/drawingml/2006/wordprocessingDrawing" xmlns:w10="urn:schemas-microsoft-com:office:word" xmlns:w="http://schemas.openxmlformats.org/wordprocessingml/2006/main" xmlns:w14="http://schemas.microsoft.com/office/word/2010/wordml" xmlns:w15="http://schemas.microsoft.com/office/word/2012/wordml" xmlns:w16cid="http://schemas.microsoft.com/office/word/2016/wordml/cid" xmlns:w16se="http://schemas.microsoft.com/office/word/2015/wordml/symex" xmlns:wpg="http://schemas.microsoft.com/office/word/2010/wordprocessingGroup" xmlns:wpi="http://schemas.microsoft.com/office/word/2010/wordprocessingInk" xmlns:wne="http://schemas.microsoft.com/office/word/2006/wordml" xmlns:wps="http://schemas.microsoft.com/office/word/2010/wordprocessingShape" mc:Ignorable="w14 w15 w16se w16cid wp14">
+<w:hdr xmlns:wpc="http://schemas.microsoft.com/office/word/2010/wordprocessingCanvas" xmlns:cx="http://schemas.microsoft.com/office/drawing/2014/chartex" xmlns:cx1="http://schemas.microsoft.com/office/drawing/2015/9/8/chartex" xmlns:cx2="http://schemas.microsoft.com/office/drawing/2015/10/21/chartex" xmlns:cx3="http://schemas.microsoft.com/office/drawing/2016/5/9/chartex" xmlns:cx4="http://schemas.microsoft.com/office/drawing/2016/5/10/chartex" xmlns:cx5="http://schemas.microsoft.com/office/drawing/2016/5/11/chartex" xmlns:cx6="http://schemas.microsoft.com/office/drawing/2016/5/12/chartex" xmlns:cx7="http://schemas.microsoft.com/office/drawing/2016/5/13/chartex" xmlns:cx8="http://schemas.microsoft.com/office/drawing/2016/5/14/chartex" xmlns:mc="http://schemas.openxmlformats.org/markup-compatibility/2006" xmlns:aink="http://schemas.microsoft.com/office/drawing/2016/ink" xmlns:am3d="http://schemas.microsoft.com/office/drawing/2017/model3d" xmlns:o="urn:schemas-microsoft-com:office:office" xmlns:r="http://schemas.openxmlformats.org/officeDocument/2006/relationships" xmlns:m="http://schemas.openxmlformats.org/officeDocument/2006/math" xmlns:v="urn:schemas-microsoft-com:vml" xmlns:wp14="http://schemas.microsoft.com/office/word/2010/wordprocessingDrawing" xmlns:wp="http://schemas.openxmlformats.org/drawingml/2006/wordprocessingDrawing" xmlns:w10="urn:schemas-microsoft-com:office:word" xmlns:w="http://schemas.openxmlformats.org/wordprocessingml/2006/main" xmlns:w14="http://schemas.microsoft.com/office/word/2010/wordml" xmlns:w15="http://schemas.microsoft.com/office/word/2012/wordml" xmlns:w16cex="http://schemas.microsoft.com/office/word/2018/wordml/cex" xmlns:w16cid="http://schemas.microsoft.com/office/word/2016/wordml/cid" xmlns:w16="http://schemas.microsoft.com/office/word/2018/wordml" xmlns:w16se="http://schemas.microsoft.com/office/word/2015/wordml/symex" xmlns:wpg="http://schemas.microsoft.com/office/word/2010/wordprocessingGroup" xmlns:wpi="http://schemas.microsoft.com/office/word/2010/wordprocessingInk" xmlns:wne="http://schemas.microsoft.com/office/word/2006/wordml" xmlns:wps="http://schemas.microsoft.com/office/word/2010/wordprocessingShape" mc:Ignorable="w14 w15 w16se w16cid w16 w16cex wp14">
   <w:p>
     <w:pPr>
       <w:pStyle w:val="Header"/>
@@ -1923,7 +1534,7 @@
 </file>
 
 <file path=word/header2.xml><?xml version="1.0" encoding="utf-8"?>
-<w:hdr xmlns:wpc="http://schemas.microsoft.com/office/word/2010/wordprocessingCanvas" xmlns:cx="http://schemas.microsoft.com/office/drawing/2014/chartex" xmlns:cx1="http://schemas.microsoft.com/office/drawing/2015/9/8/chartex" xmlns:cx2="http://schemas.microsoft.com/office/drawing/2015/10/21/chartex" xmlns:cx3="http://schemas.microsoft.com/office/drawing/2016/5/9/chartex" xmlns:cx4="http://schemas.microsoft.com/office/drawing/2016/5/10/chartex" xmlns:cx5="http://schemas.microsoft.com/office/drawing/2016/5/11/chartex" xmlns:cx6="http://schemas.microsoft.com/office/drawing/2016/5/12/chartex" xmlns:cx7="http://schemas.microsoft.com/office/drawing/2016/5/13/chartex" xmlns:cx8="http://schemas.microsoft.com/office/drawing/2016/5/14/chartex" xmlns:mc="http://schemas.openxmlformats.org/markup-compatibility/2006" xmlns:aink="http://schemas.microsoft.com/office/drawing/2016/ink" xmlns:am3d="http://schemas.microsoft.com/office/drawing/2017/model3d" xmlns:o="urn:schemas-microsoft-com:office:office" xmlns:r="http://schemas.openxmlformats.org/officeDocument/2006/relationships" xmlns:m="http://schemas.openxmlformats.org/officeDocument/2006/math" xmlns:v="urn:schemas-microsoft-com:vml" xmlns:wp14="http://schemas.microsoft.com/office/word/2010/wordprocessingDrawing" xmlns:wp="http://schemas.openxmlformats.org/drawingml/2006/wordprocessingDrawing" xmlns:w10="urn:schemas-microsoft-com:office:word" xmlns:w="http://schemas.openxmlformats.org/wordprocessingml/2006/main" xmlns:w14="http://schemas.microsoft.com/office/word/2010/wordml" xmlns:w15="http://schemas.microsoft.com/office/word/2012/wordml" xmlns:w16cid="http://schemas.microsoft.com/office/word/2016/wordml/cid" xmlns:w16se="http://schemas.microsoft.com/office/word/2015/wordml/symex" xmlns:wpg="http://schemas.microsoft.com/office/word/2010/wordprocessingGroup" xmlns:wpi="http://schemas.microsoft.com/office/word/2010/wordprocessingInk" xmlns:wne="http://schemas.microsoft.com/office/word/2006/wordml" xmlns:wps="http://schemas.microsoft.com/office/word/2010/wordprocessingShape" mc:Ignorable="w14 w15 w16se w16cid wp14">
+<w:hdr xmlns:wpc="http://schemas.microsoft.com/office/word/2010/wordprocessingCanvas" xmlns:cx="http://schemas.microsoft.com/office/drawing/2014/chartex" xmlns:cx1="http://schemas.microsoft.com/office/drawing/2015/9/8/chartex" xmlns:cx2="http://schemas.microsoft.com/office/drawing/2015/10/21/chartex" xmlns:cx3="http://schemas.microsoft.com/office/drawing/2016/5/9/chartex" xmlns:cx4="http://schemas.microsoft.com/office/drawing/2016/5/10/chartex" xmlns:cx5="http://schemas.microsoft.com/office/drawing/2016/5/11/chartex" xmlns:cx6="http://schemas.microsoft.com/office/drawing/2016/5/12/chartex" xmlns:cx7="http://schemas.microsoft.com/office/drawing/2016/5/13/chartex" xmlns:cx8="http://schemas.microsoft.com/office/drawing/2016/5/14/chartex" xmlns:mc="http://schemas.openxmlformats.org/markup-compatibility/2006" xmlns:aink="http://schemas.microsoft.com/office/drawing/2016/ink" xmlns:am3d="http://schemas.microsoft.com/office/drawing/2017/model3d" xmlns:o="urn:schemas-microsoft-com:office:office" xmlns:r="http://schemas.openxmlformats.org/officeDocument/2006/relationships" xmlns:m="http://schemas.openxmlformats.org/officeDocument/2006/math" xmlns:v="urn:schemas-microsoft-com:vml" xmlns:wp14="http://schemas.microsoft.com/office/word/2010/wordprocessingDrawing" xmlns:wp="http://schemas.openxmlformats.org/drawingml/2006/wordprocessingDrawing" xmlns:w10="urn:schemas-microsoft-com:office:word" xmlns:w="http://schemas.openxmlformats.org/wordprocessingml/2006/main" xmlns:w14="http://schemas.microsoft.com/office/word/2010/wordml" xmlns:w15="http://schemas.microsoft.com/office/word/2012/wordml" xmlns:w16cex="http://schemas.microsoft.com/office/word/2018/wordml/cex" xmlns:w16cid="http://schemas.microsoft.com/office/word/2016/wordml/cid" xmlns:w16="http://schemas.microsoft.com/office/word/2018/wordml" xmlns:w16se="http://schemas.microsoft.com/office/word/2015/wordml/symex" xmlns:wpg="http://schemas.microsoft.com/office/word/2010/wordprocessingGroup" xmlns:wpi="http://schemas.microsoft.com/office/word/2010/wordprocessingInk" xmlns:wne="http://schemas.microsoft.com/office/word/2006/wordml" xmlns:wps="http://schemas.microsoft.com/office/word/2010/wordprocessingShape" mc:Ignorable="w14 w15 w16se w16cid w16 w16cex wp14">
   <w:tbl>
     <w:tblPr>
       <w:tblW w:w="12311" w:type="dxa"/>
@@ -2291,7 +1902,7 @@
 </file>
 
 <file path=word/numbering.xml><?xml version="1.0" encoding="utf-8"?>
-<w:numbering xmlns:wpc="http://schemas.microsoft.com/office/word/2010/wordprocessingCanvas" xmlns:cx="http://schemas.microsoft.com/office/drawing/2014/chartex" xmlns:cx1="http://schemas.microsoft.com/office/drawing/2015/9/8/chartex" xmlns:cx2="http://schemas.microsoft.com/office/drawing/2015/10/21/chartex" xmlns:cx3="http://schemas.microsoft.com/office/drawing/2016/5/9/chartex" xmlns:cx4="http://schemas.microsoft.com/office/drawing/2016/5/10/chartex" xmlns:cx5="http://schemas.microsoft.com/office/drawing/2016/5/11/chartex" xmlns:cx6="http://schemas.microsoft.com/office/drawing/2016/5/12/chartex" xmlns:cx7="http://schemas.microsoft.com/office/drawing/2016/5/13/chartex" xmlns:cx8="http://schemas.microsoft.com/office/drawing/2016/5/14/chartex" xmlns:mc="http://schemas.openxmlformats.org/markup-compatibility/2006" xmlns:aink="http://schemas.microsoft.com/office/drawing/2016/ink" xmlns:am3d="http://schemas.microsoft.com/office/drawing/2017/model3d" xmlns:o="urn:schemas-microsoft-com:office:office" xmlns:r="http://schemas.openxmlformats.org/officeDocument/2006/relationships" xmlns:m="http://schemas.openxmlformats.org/officeDocument/2006/math" xmlns:v="urn:schemas-microsoft-com:vml" xmlns:wp14="http://schemas.microsoft.com/office/word/2010/wordprocessingDrawing" xmlns:wp="http://schemas.openxmlformats.org/drawingml/2006/wordprocessingDrawing" xmlns:w10="urn:schemas-microsoft-com:office:word" xmlns:w="http://schemas.openxmlformats.org/wordprocessingml/2006/main" xmlns:w14="http://schemas.microsoft.com/office/word/2010/wordml" xmlns:w15="http://schemas.microsoft.com/office/word/2012/wordml" xmlns:w16cid="http://schemas.microsoft.com/office/word/2016/wordml/cid" xmlns:w16se="http://schemas.microsoft.com/office/word/2015/wordml/symex" xmlns:wpg="http://schemas.microsoft.com/office/word/2010/wordprocessingGroup" xmlns:wpi="http://schemas.microsoft.com/office/word/2010/wordprocessingInk" xmlns:wne="http://schemas.microsoft.com/office/word/2006/wordml" xmlns:wps="http://schemas.microsoft.com/office/word/2010/wordprocessingShape" mc:Ignorable="w14 w15 w16se w16cid wp14">
+<w:numbering xmlns:wpc="http://schemas.microsoft.com/office/word/2010/wordprocessingCanvas" xmlns:cx="http://schemas.microsoft.com/office/drawing/2014/chartex" xmlns:cx1="http://schemas.microsoft.com/office/drawing/2015/9/8/chartex" xmlns:cx2="http://schemas.microsoft.com/office/drawing/2015/10/21/chartex" xmlns:cx3="http://schemas.microsoft.com/office/drawing/2016/5/9/chartex" xmlns:cx4="http://schemas.microsoft.com/office/drawing/2016/5/10/chartex" xmlns:cx5="http://schemas.microsoft.com/office/drawing/2016/5/11/chartex" xmlns:cx6="http://schemas.microsoft.com/office/drawing/2016/5/12/chartex" xmlns:cx7="http://schemas.microsoft.com/office/drawing/2016/5/13/chartex" xmlns:cx8="http://schemas.microsoft.com/office/drawing/2016/5/14/chartex" xmlns:mc="http://schemas.openxmlformats.org/markup-compatibility/2006" xmlns:aink="http://schemas.microsoft.com/office/drawing/2016/ink" xmlns:am3d="http://schemas.microsoft.com/office/drawing/2017/model3d" xmlns:o="urn:schemas-microsoft-com:office:office" xmlns:r="http://schemas.openxmlformats.org/officeDocument/2006/relationships" xmlns:m="http://schemas.openxmlformats.org/officeDocument/2006/math" xmlns:v="urn:schemas-microsoft-com:vml" xmlns:wp14="http://schemas.microsoft.com/office/word/2010/wordprocessingDrawing" xmlns:wp="http://schemas.openxmlformats.org/drawingml/2006/wordprocessingDrawing" xmlns:w10="urn:schemas-microsoft-com:office:word" xmlns:w="http://schemas.openxmlformats.org/wordprocessingml/2006/main" xmlns:w14="http://schemas.microsoft.com/office/word/2010/wordml" xmlns:w15="http://schemas.microsoft.com/office/word/2012/wordml" xmlns:w16cex="http://schemas.microsoft.com/office/word/2018/wordml/cex" xmlns:w16cid="http://schemas.microsoft.com/office/word/2016/wordml/cid" xmlns:w16="http://schemas.microsoft.com/office/word/2018/wordml" xmlns:w16se="http://schemas.microsoft.com/office/word/2015/wordml/symex" xmlns:wpg="http://schemas.microsoft.com/office/word/2010/wordprocessingGroup" xmlns:wpi="http://schemas.microsoft.com/office/word/2010/wordprocessingInk" xmlns:wne="http://schemas.microsoft.com/office/word/2006/wordml" xmlns:wps="http://schemas.microsoft.com/office/word/2010/wordprocessingShape" mc:Ignorable="w14 w15 w16se w16cid w16 w16cex wp14">
   <w:abstractNum w:abstractNumId="0" w15:restartNumberingAfterBreak="0">
     <w:nsid w:val="FFFFFF7C"/>
     <w:multiLevelType w:val="singleLevel"/>
@@ -4479,7 +4090,7 @@
 </file>
 
 <file path=word/styles.xml><?xml version="1.0" encoding="utf-8"?>
-<w:styles xmlns:mc="http://schemas.openxmlformats.org/markup-compatibility/2006" xmlns:r="http://schemas.openxmlformats.org/officeDocument/2006/relationships" xmlns:w="http://schemas.openxmlformats.org/wordprocessingml/2006/main" xmlns:w14="http://schemas.microsoft.com/office/word/2010/wordml" xmlns:w15="http://schemas.microsoft.com/office/word/2012/wordml" xmlns:w16cid="http://schemas.microsoft.com/office/word/2016/wordml/cid" xmlns:w16se="http://schemas.microsoft.com/office/word/2015/wordml/symex" mc:Ignorable="w14 w15 w16se w16cid">
+<w:styles xmlns:mc="http://schemas.openxmlformats.org/markup-compatibility/2006" xmlns:r="http://schemas.openxmlformats.org/officeDocument/2006/relationships" xmlns:w="http://schemas.openxmlformats.org/wordprocessingml/2006/main" xmlns:w14="http://schemas.microsoft.com/office/word/2010/wordml" xmlns:w15="http://schemas.microsoft.com/office/word/2012/wordml" xmlns:w16cex="http://schemas.microsoft.com/office/word/2018/wordml/cex" xmlns:w16cid="http://schemas.microsoft.com/office/word/2016/wordml/cid" xmlns:w16="http://schemas.microsoft.com/office/word/2018/wordml" xmlns:w16se="http://schemas.microsoft.com/office/word/2015/wordml/symex" mc:Ignorable="w14 w15 w16se w16cid w16 w16cex">
   <w:docDefaults>
     <w:rPrDefault>
       <w:rPr>
@@ -5404,7 +5015,7 @@
 </file>
 
 <file path=word/glossary/document.xml><?xml version="1.0" encoding="utf-8"?>
-<w:glossaryDocument xmlns:wpc="http://schemas.microsoft.com/office/word/2010/wordprocessingCanvas" xmlns:cx="http://schemas.microsoft.com/office/drawing/2014/chartex" xmlns:cx1="http://schemas.microsoft.com/office/drawing/2015/9/8/chartex" xmlns:cx2="http://schemas.microsoft.com/office/drawing/2015/10/21/chartex" xmlns:cx3="http://schemas.microsoft.com/office/drawing/2016/5/9/chartex" xmlns:cx4="http://schemas.microsoft.com/office/drawing/2016/5/10/chartex" xmlns:cx5="http://schemas.microsoft.com/office/drawing/2016/5/11/chartex" xmlns:cx6="http://schemas.microsoft.com/office/drawing/2016/5/12/chartex" xmlns:cx7="http://schemas.microsoft.com/office/drawing/2016/5/13/chartex" xmlns:cx8="http://schemas.microsoft.com/office/drawing/2016/5/14/chartex" xmlns:mc="http://schemas.openxmlformats.org/markup-compatibility/2006" xmlns:aink="http://schemas.microsoft.com/office/drawing/2016/ink" xmlns:am3d="http://schemas.microsoft.com/office/drawing/2017/model3d" xmlns:o="urn:schemas-microsoft-com:office:office" xmlns:r="http://schemas.openxmlformats.org/officeDocument/2006/relationships" xmlns:m="http://schemas.openxmlformats.org/officeDocument/2006/math" xmlns:v="urn:schemas-microsoft-com:vml" xmlns:wp14="http://schemas.microsoft.com/office/word/2010/wordprocessingDrawing" xmlns:wp="http://schemas.openxmlformats.org/drawingml/2006/wordprocessingDrawing" xmlns:w10="urn:schemas-microsoft-com:office:word" xmlns:w="http://schemas.openxmlformats.org/wordprocessingml/2006/main" xmlns:w14="http://schemas.microsoft.com/office/word/2010/wordml" xmlns:w15="http://schemas.microsoft.com/office/word/2012/wordml" xmlns:w16cid="http://schemas.microsoft.com/office/word/2016/wordml/cid" xmlns:w16se="http://schemas.microsoft.com/office/word/2015/wordml/symex" xmlns:wpg="http://schemas.microsoft.com/office/word/2010/wordprocessingGroup" xmlns:wpi="http://schemas.microsoft.com/office/word/2010/wordprocessingInk" xmlns:wne="http://schemas.microsoft.com/office/word/2006/wordml" xmlns:wps="http://schemas.microsoft.com/office/word/2010/wordprocessingShape" mc:Ignorable="w14 w15 w16se w16cid wp14">
+<w:glossaryDocument xmlns:wpc="http://schemas.microsoft.com/office/word/2010/wordprocessingCanvas" xmlns:cx="http://schemas.microsoft.com/office/drawing/2014/chartex" xmlns:cx1="http://schemas.microsoft.com/office/drawing/2015/9/8/chartex" xmlns:cx2="http://schemas.microsoft.com/office/drawing/2015/10/21/chartex" xmlns:cx3="http://schemas.microsoft.com/office/drawing/2016/5/9/chartex" xmlns:cx4="http://schemas.microsoft.com/office/drawing/2016/5/10/chartex" xmlns:cx5="http://schemas.microsoft.com/office/drawing/2016/5/11/chartex" xmlns:cx6="http://schemas.microsoft.com/office/drawing/2016/5/12/chartex" xmlns:cx7="http://schemas.microsoft.com/office/drawing/2016/5/13/chartex" xmlns:cx8="http://schemas.microsoft.com/office/drawing/2016/5/14/chartex" xmlns:mc="http://schemas.openxmlformats.org/markup-compatibility/2006" xmlns:aink="http://schemas.microsoft.com/office/drawing/2016/ink" xmlns:am3d="http://schemas.microsoft.com/office/drawing/2017/model3d" xmlns:o="urn:schemas-microsoft-com:office:office" xmlns:r="http://schemas.openxmlformats.org/officeDocument/2006/relationships" xmlns:m="http://schemas.openxmlformats.org/officeDocument/2006/math" xmlns:v="urn:schemas-microsoft-com:vml" xmlns:wp14="http://schemas.microsoft.com/office/word/2010/wordprocessingDrawing" xmlns:wp="http://schemas.openxmlformats.org/drawingml/2006/wordprocessingDrawing" xmlns:w10="urn:schemas-microsoft-com:office:word" xmlns:w="http://schemas.openxmlformats.org/wordprocessingml/2006/main" xmlns:w14="http://schemas.microsoft.com/office/word/2010/wordml" xmlns:w15="http://schemas.microsoft.com/office/word/2012/wordml" xmlns:w16cex="http://schemas.microsoft.com/office/word/2018/wordml/cex" xmlns:w16cid="http://schemas.microsoft.com/office/word/2016/wordml/cid" xmlns:w16="http://schemas.microsoft.com/office/word/2018/wordml" xmlns:w16se="http://schemas.microsoft.com/office/word/2015/wordml/symex" xmlns:wpg="http://schemas.microsoft.com/office/word/2010/wordprocessingGroup" xmlns:wpi="http://schemas.microsoft.com/office/word/2010/wordprocessingInk" xmlns:wne="http://schemas.microsoft.com/office/word/2006/wordml" xmlns:wps="http://schemas.microsoft.com/office/word/2010/wordprocessingShape" mc:Ignorable="w14 w15 w16se w16cid w16 w16cex wp14">
   <w:docParts>
     <w:docPart>
       <w:docPartPr>
@@ -5437,7 +5048,7 @@
 </file>
 
 <file path=word/glossary/fontTable.xml><?xml version="1.0" encoding="utf-8"?>
-<w:fonts xmlns:mc="http://schemas.openxmlformats.org/markup-compatibility/2006" xmlns:r="http://schemas.openxmlformats.org/officeDocument/2006/relationships" xmlns:w="http://schemas.openxmlformats.org/wordprocessingml/2006/main" xmlns:w14="http://schemas.microsoft.com/office/word/2010/wordml" xmlns:w15="http://schemas.microsoft.com/office/word/2012/wordml" xmlns:w16cid="http://schemas.microsoft.com/office/word/2016/wordml/cid" xmlns:w16se="http://schemas.microsoft.com/office/word/2015/wordml/symex" mc:Ignorable="w14 w15 w16se w16cid">
+<w:fonts xmlns:mc="http://schemas.openxmlformats.org/markup-compatibility/2006" xmlns:r="http://schemas.openxmlformats.org/officeDocument/2006/relationships" xmlns:w="http://schemas.openxmlformats.org/wordprocessingml/2006/main" xmlns:w14="http://schemas.microsoft.com/office/word/2010/wordml" xmlns:w15="http://schemas.microsoft.com/office/word/2012/wordml" xmlns:w16cex="http://schemas.microsoft.com/office/word/2018/wordml/cex" xmlns:w16cid="http://schemas.microsoft.com/office/word/2016/wordml/cid" xmlns:w16="http://schemas.microsoft.com/office/word/2018/wordml" xmlns:w16se="http://schemas.microsoft.com/office/word/2015/wordml/symex" mc:Ignorable="w14 w15 w16se w16cid w16 w16cex">
   <w:font w:name="Symbol">
     <w:panose1 w:val="05050102010706020507"/>
     <w:charset w:val="02"/>
@@ -5515,13 +5126,13 @@
     <w:charset w:val="00"/>
     <w:family w:val="swiss"/>
     <w:pitch w:val="variable"/>
-    <w:sig w:usb0="E0002AFF" w:usb1="C000247B" w:usb2="00000009" w:usb3="00000000" w:csb0="000001FF" w:csb1="00000000"/>
+    <w:sig w:usb0="E4002EFF" w:usb1="C000247B" w:usb2="00000009" w:usb3="00000000" w:csb0="000001FF" w:csb1="00000000"/>
   </w:font>
 </w:fonts>
 </file>
 
 <file path=word/glossary/settings.xml><?xml version="1.0" encoding="utf-8"?>
-<w:settings xmlns:mc="http://schemas.openxmlformats.org/markup-compatibility/2006" xmlns:o="urn:schemas-microsoft-com:office:office" xmlns:r="http://schemas.openxmlformats.org/officeDocument/2006/relationships" xmlns:m="http://schemas.openxmlformats.org/officeDocument/2006/math" xmlns:v="urn:schemas-microsoft-com:vml" xmlns:w10="urn:schemas-microsoft-com:office:word" xmlns:w="http://schemas.openxmlformats.org/wordprocessingml/2006/main" xmlns:w14="http://schemas.microsoft.com/office/word/2010/wordml" xmlns:w15="http://schemas.microsoft.com/office/word/2012/wordml" xmlns:w16cid="http://schemas.microsoft.com/office/word/2016/wordml/cid" xmlns:w16se="http://schemas.microsoft.com/office/word/2015/wordml/symex" xmlns:sl="http://schemas.openxmlformats.org/schemaLibrary/2006/main" mc:Ignorable="w14 w15 w16se w16cid">
+<w:settings xmlns:mc="http://schemas.openxmlformats.org/markup-compatibility/2006" xmlns:o="urn:schemas-microsoft-com:office:office" xmlns:r="http://schemas.openxmlformats.org/officeDocument/2006/relationships" xmlns:m="http://schemas.openxmlformats.org/officeDocument/2006/math" xmlns:v="urn:schemas-microsoft-com:vml" xmlns:w10="urn:schemas-microsoft-com:office:word" xmlns:w="http://schemas.openxmlformats.org/wordprocessingml/2006/main" xmlns:w14="http://schemas.microsoft.com/office/word/2010/wordml" xmlns:w15="http://schemas.microsoft.com/office/word/2012/wordml" xmlns:w16cex="http://schemas.microsoft.com/office/word/2018/wordml/cex" xmlns:w16cid="http://schemas.microsoft.com/office/word/2016/wordml/cid" xmlns:w16="http://schemas.microsoft.com/office/word/2018/wordml" xmlns:w16se="http://schemas.microsoft.com/office/word/2015/wordml/symex" xmlns:sl="http://schemas.openxmlformats.org/schemaLibrary/2006/main" mc:Ignorable="w14 w15 w16se w16cid w16 w16cex">
   <w:view w:val="normal"/>
   <w:defaultTabStop w:val="720"/>
   <w:characterSpacingControl w:val="doNotCompress"/>
@@ -5536,8 +5147,10 @@
   </w:compat>
   <w:rsids>
     <w:rsidRoot w:val="00B25519"/>
+    <w:rsid w:val="00157D1A"/>
     <w:rsid w:val="00427E18"/>
     <w:rsid w:val="00B25519"/>
+    <w:rsid w:val="00B73D2C"/>
     <w:rsid w:val="00F00815"/>
     <w:rsid w:val="00FC678D"/>
     <w:rsid w:val="00FE2429"/>
@@ -5564,7 +5177,7 @@
 </file>
 
 <file path=word/glossary/styles.xml><?xml version="1.0" encoding="utf-8"?>
-<w:styles xmlns:mc="http://schemas.openxmlformats.org/markup-compatibility/2006" xmlns:r="http://schemas.openxmlformats.org/officeDocument/2006/relationships" xmlns:w="http://schemas.openxmlformats.org/wordprocessingml/2006/main" xmlns:w14="http://schemas.microsoft.com/office/word/2010/wordml" xmlns:w15="http://schemas.microsoft.com/office/word/2012/wordml" xmlns:w16cid="http://schemas.microsoft.com/office/word/2016/wordml/cid" xmlns:w16se="http://schemas.microsoft.com/office/word/2015/wordml/symex" mc:Ignorable="w14 w15 w16se w16cid">
+<w:styles xmlns:mc="http://schemas.openxmlformats.org/markup-compatibility/2006" xmlns:r="http://schemas.openxmlformats.org/officeDocument/2006/relationships" xmlns:w="http://schemas.openxmlformats.org/wordprocessingml/2006/main" xmlns:w14="http://schemas.microsoft.com/office/word/2010/wordml" xmlns:w15="http://schemas.microsoft.com/office/word/2012/wordml" xmlns:w16cex="http://schemas.microsoft.com/office/word/2018/wordml/cex" xmlns:w16cid="http://schemas.microsoft.com/office/word/2016/wordml/cid" xmlns:w16="http://schemas.microsoft.com/office/word/2018/wordml" xmlns:w16se="http://schemas.microsoft.com/office/word/2015/wordml/symex" mc:Ignorable="w14 w15 w16se w16cid w16 w16cex">
   <w:docDefaults>
     <w:rPrDefault>
       <w:rPr>
@@ -6025,7 +5638,7 @@
 </file>
 
 <file path=word/glossary/webSettings.xml><?xml version="1.0" encoding="utf-8"?>
-<w:webSettings xmlns:mc="http://schemas.openxmlformats.org/markup-compatibility/2006" xmlns:r="http://schemas.openxmlformats.org/officeDocument/2006/relationships" xmlns:w="http://schemas.openxmlformats.org/wordprocessingml/2006/main" xmlns:w14="http://schemas.microsoft.com/office/word/2010/wordml" xmlns:w15="http://schemas.microsoft.com/office/word/2012/wordml" xmlns:w16cid="http://schemas.microsoft.com/office/word/2016/wordml/cid" xmlns:w16se="http://schemas.microsoft.com/office/word/2015/wordml/symex" mc:Ignorable="w14 w15 w16se w16cid">
+<w:webSettings xmlns:mc="http://schemas.openxmlformats.org/markup-compatibility/2006" xmlns:r="http://schemas.openxmlformats.org/officeDocument/2006/relationships" xmlns:w="http://schemas.openxmlformats.org/wordprocessingml/2006/main" xmlns:w14="http://schemas.microsoft.com/office/word/2010/wordml" xmlns:w15="http://schemas.microsoft.com/office/word/2012/wordml" xmlns:w16cex="http://schemas.microsoft.com/office/word/2018/wordml/cex" xmlns:w16cid="http://schemas.microsoft.com/office/word/2016/wordml/cid" xmlns:w16="http://schemas.microsoft.com/office/word/2018/wordml" xmlns:w16se="http://schemas.microsoft.com/office/word/2015/wordml/symex" mc:Ignorable="w14 w15 w16se w16cid w16 w16cex">
   <w:optimizeForBrowser/>
   <w:allowPNG/>
 </w:webSettings>
@@ -6240,12 +5853,9 @@
 </file>
 
 <file path=customXml/item1.xml><?xml version="1.0" encoding="utf-8"?>
-<?mso-contentType ?>
-<FormTemplates xmlns="http://schemas.microsoft.com/sharepoint/v3/contenttype/forms">
-  <Display>DocumentLibraryForm</Display>
-  <Edit>DocumentLibraryForm</Edit>
-  <New>DocumentLibraryForm</New>
-</FormTemplates>
+<p:properties xmlns:p="http://schemas.microsoft.com/office/2006/metadata/properties" xmlns:xsi="http://www.w3.org/2001/XMLSchema-instance" xmlns:pc="http://schemas.microsoft.com/office/infopath/2007/PartnerControls">
+  <documentManagement/>
+</p:properties>
 </file>
 
 <file path=customXml/item2.xml><?xml version="1.0" encoding="utf-8"?>
@@ -6472,9 +6082,12 @@
 </file>
 
 <file path=customXml/item3.xml><?xml version="1.0" encoding="utf-8"?>
-<p:properties xmlns:p="http://schemas.microsoft.com/office/2006/metadata/properties" xmlns:xsi="http://www.w3.org/2001/XMLSchema-instance" xmlns:pc="http://schemas.microsoft.com/office/infopath/2007/PartnerControls">
-  <documentManagement/>
-</p:properties>
+<?mso-contentType ?>
+<FormTemplates xmlns="http://schemas.microsoft.com/sharepoint/v3/contenttype/forms">
+  <Display>DocumentLibraryForm</Display>
+  <Edit>DocumentLibraryForm</Edit>
+  <New>DocumentLibraryForm</New>
+</FormTemplates>
 </file>
 
 <file path=customXml/item4.xml><?xml version="1.0" encoding="utf-8"?>
@@ -6482,9 +6095,10 @@
 </file>
 
 <file path=customXml/itemProps1.xml><?xml version="1.0" encoding="utf-8"?>
-<ds:datastoreItem xmlns:ds="http://schemas.openxmlformats.org/officeDocument/2006/customXml" ds:itemID="{9722FC75-5ED0-4E94-BD89-649E0665CD54}">
+<ds:datastoreItem xmlns:ds="http://schemas.openxmlformats.org/officeDocument/2006/customXml" ds:itemID="{5FC3FAF2-C79C-436C-94AF-5C518B5D9DE5}">
   <ds:schemaRefs>
-    <ds:schemaRef ds:uri="http://schemas.microsoft.com/sharepoint/v3/contenttype/forms"/>
+    <ds:schemaRef ds:uri="http://schemas.microsoft.com/office/2006/metadata/properties"/>
+    <ds:schemaRef ds:uri="http://schemas.microsoft.com/office/infopath/2007/PartnerControls"/>
   </ds:schemaRefs>
 </ds:datastoreItem>
 </file>
@@ -6509,16 +6123,15 @@
 </file>
 
 <file path=customXml/itemProps3.xml><?xml version="1.0" encoding="utf-8"?>
-<ds:datastoreItem xmlns:ds="http://schemas.openxmlformats.org/officeDocument/2006/customXml" ds:itemID="{5FC3FAF2-C79C-436C-94AF-5C518B5D9DE5}">
+<ds:datastoreItem xmlns:ds="http://schemas.openxmlformats.org/officeDocument/2006/customXml" ds:itemID="{9722FC75-5ED0-4E94-BD89-649E0665CD54}">
   <ds:schemaRefs>
-    <ds:schemaRef ds:uri="http://schemas.microsoft.com/office/2006/metadata/properties"/>
-    <ds:schemaRef ds:uri="http://schemas.microsoft.com/office/infopath/2007/PartnerControls"/>
+    <ds:schemaRef ds:uri="http://schemas.microsoft.com/sharepoint/v3/contenttype/forms"/>
   </ds:schemaRefs>
 </ds:datastoreItem>
 </file>
 
 <file path=customXml/itemProps4.xml><?xml version="1.0" encoding="utf-8"?>
-<ds:datastoreItem xmlns:ds="http://schemas.openxmlformats.org/officeDocument/2006/customXml" ds:itemID="{F5D1CD8F-1A53-4DB4-9667-F26309F9DC0F}">
+<ds:datastoreItem xmlns:ds="http://schemas.openxmlformats.org/officeDocument/2006/customXml" ds:itemID="{36E01699-69D0-4C91-8903-D1C7732E74A0}">
   <ds:schemaRefs>
     <ds:schemaRef ds:uri="http://schemas.openxmlformats.org/officeDocument/2006/bibliography"/>
   </ds:schemaRefs>

</xml_diff>

<commit_message>
Did some finishing touches
Documented code, fixed GUIs and refactored bits of code
</commit_message>
<xml_diff>
--- a/Progress Report/progress_report.docx
+++ b/Progress Report/progress_report.docx
@@ -365,7 +365,7 @@
                                 <w:bCs/>
                                 <w:color w:val="70AD47"/>
                               </w:rPr>
-                              <w:t>Project Leader &amp; Developer</w:t>
+                              <w:t>Co-founder &amp; CEO</w:t>
                             </w:r>
                             <w:r>
                               <w:rPr>
@@ -394,6 +394,13 @@
                                 <w:color w:val="auto"/>
                               </w:rPr>
                               <w:tab/>
+                            </w:r>
+                            <w:r>
+                              <w:rPr>
+                                <w:rFonts w:ascii="Malgun Gothic" w:eastAsia="Malgun Gothic" w:hAnsi="Malgun Gothic"/>
+                                <w:color w:val="auto"/>
+                              </w:rPr>
+                              <w:t xml:space="preserve"> </w:t>
                             </w:r>
                             <w:r>
                               <w:rPr>
@@ -447,7 +454,7 @@
                                 <w:bCs/>
                                 <w:color w:val="70AD47"/>
                               </w:rPr>
-                              <w:t>Developer</w:t>
+                              <w:t>Co-founder &amp; CTO</w:t>
                             </w:r>
                             <w:r>
                               <w:rPr>
@@ -468,35 +475,7 @@
                                 <w:rFonts w:ascii="Malgun Gothic" w:eastAsia="Malgun Gothic" w:hAnsi="Malgun Gothic"/>
                                 <w:color w:val="auto"/>
                               </w:rPr>
-                              <w:tab/>
-                            </w:r>
-                            <w:r>
-                              <w:rPr>
-                                <w:rFonts w:ascii="Malgun Gothic" w:eastAsia="Malgun Gothic" w:hAnsi="Malgun Gothic"/>
-                                <w:color w:val="auto"/>
-                              </w:rPr>
-                              <w:tab/>
-                            </w:r>
-                            <w:r>
-                              <w:rPr>
-                                <w:rFonts w:ascii="Malgun Gothic" w:eastAsia="Malgun Gothic" w:hAnsi="Malgun Gothic"/>
-                                <w:color w:val="auto"/>
-                              </w:rPr>
-                              <w:tab/>
-                            </w:r>
-                            <w:r>
-                              <w:rPr>
-                                <w:rFonts w:ascii="Malgun Gothic" w:eastAsia="Malgun Gothic" w:hAnsi="Malgun Gothic"/>
-                                <w:color w:val="auto"/>
-                              </w:rPr>
-                              <w:tab/>
-                            </w:r>
-                            <w:r>
-                              <w:rPr>
-                                <w:rFonts w:ascii="Malgun Gothic" w:eastAsia="Malgun Gothic" w:hAnsi="Malgun Gothic"/>
-                                <w:color w:val="auto"/>
-                              </w:rPr>
-                              <w:tab/>
+                              <w:t xml:space="preserve">        </w:t>
                             </w:r>
                             <w:r>
                               <w:rPr>
@@ -565,7 +544,7 @@
                           <w:bCs/>
                           <w:color w:val="70AD47"/>
                         </w:rPr>
-                        <w:t>Project Leader &amp; Developer</w:t>
+                        <w:t>Co-founder &amp; CEO</w:t>
                       </w:r>
                       <w:r>
                         <w:rPr>
@@ -594,6 +573,13 @@
                           <w:color w:val="auto"/>
                         </w:rPr>
                         <w:tab/>
+                      </w:r>
+                      <w:r>
+                        <w:rPr>
+                          <w:rFonts w:ascii="Malgun Gothic" w:eastAsia="Malgun Gothic" w:hAnsi="Malgun Gothic"/>
+                          <w:color w:val="auto"/>
+                        </w:rPr>
+                        <w:t xml:space="preserve"> </w:t>
                       </w:r>
                       <w:r>
                         <w:rPr>
@@ -647,7 +633,7 @@
                           <w:bCs/>
                           <w:color w:val="70AD47"/>
                         </w:rPr>
-                        <w:t>Developer</w:t>
+                        <w:t>Co-founder &amp; CTO</w:t>
                       </w:r>
                       <w:r>
                         <w:rPr>
@@ -668,35 +654,7 @@
                           <w:rFonts w:ascii="Malgun Gothic" w:eastAsia="Malgun Gothic" w:hAnsi="Malgun Gothic"/>
                           <w:color w:val="auto"/>
                         </w:rPr>
-                        <w:tab/>
-                      </w:r>
-                      <w:r>
-                        <w:rPr>
-                          <w:rFonts w:ascii="Malgun Gothic" w:eastAsia="Malgun Gothic" w:hAnsi="Malgun Gothic"/>
-                          <w:color w:val="auto"/>
-                        </w:rPr>
-                        <w:tab/>
-                      </w:r>
-                      <w:r>
-                        <w:rPr>
-                          <w:rFonts w:ascii="Malgun Gothic" w:eastAsia="Malgun Gothic" w:hAnsi="Malgun Gothic"/>
-                          <w:color w:val="auto"/>
-                        </w:rPr>
-                        <w:tab/>
-                      </w:r>
-                      <w:r>
-                        <w:rPr>
-                          <w:rFonts w:ascii="Malgun Gothic" w:eastAsia="Malgun Gothic" w:hAnsi="Malgun Gothic"/>
-                          <w:color w:val="auto"/>
-                        </w:rPr>
-                        <w:tab/>
-                      </w:r>
-                      <w:r>
-                        <w:rPr>
-                          <w:rFonts w:ascii="Malgun Gothic" w:eastAsia="Malgun Gothic" w:hAnsi="Malgun Gothic"/>
-                          <w:color w:val="auto"/>
-                        </w:rPr>
-                        <w:tab/>
+                        <w:t xml:space="preserve">        </w:t>
                       </w:r>
                       <w:r>
                         <w:rPr>
@@ -1389,14 +1347,14 @@
           <w:rFonts w:ascii="Malgun Gothic" w:eastAsia="Malgun Gothic" w:hAnsi="Malgun Gothic"/>
         </w:rPr>
       </w:pPr>
-      <w:bookmarkStart w:id="2" w:name="_Toc36216940"/>
+      <w:bookmarkStart w:id="3" w:name="_Toc36216940"/>
       <w:r>
         <w:rPr>
           <w:rFonts w:ascii="Malgun Gothic" w:eastAsia="Malgun Gothic" w:hAnsi="Malgun Gothic"/>
         </w:rPr>
         <w:t>Progress Table</w:t>
       </w:r>
-      <w:bookmarkEnd w:id="2"/>
+      <w:bookmarkEnd w:id="3"/>
     </w:p>
     <w:sectPr>
       <w:headerReference w:type="even" r:id="rId20"/>
@@ -5149,6 +5107,7 @@
     <w:rsidRoot w:val="00B25519"/>
     <w:rsid w:val="00157D1A"/>
     <w:rsid w:val="00427E18"/>
+    <w:rsid w:val="00A04F2C"/>
     <w:rsid w:val="00B25519"/>
     <w:rsid w:val="00B73D2C"/>
     <w:rsid w:val="00F00815"/>
@@ -5859,6 +5818,19 @@
 </file>
 
 <file path=customXml/item2.xml><?xml version="1.0" encoding="utf-8"?>
+<b:Sources xmlns:b="http://schemas.openxmlformats.org/officeDocument/2006/bibliography" xmlns="http://schemas.openxmlformats.org/officeDocument/2006/bibliography" SelectedStyle="\APASixthEditionOfficeOnline.xsl" StyleName="APA" Version="6"/>
+</file>
+
+<file path=customXml/item3.xml><?xml version="1.0" encoding="utf-8"?>
+<?mso-contentType ?>
+<FormTemplates xmlns="http://schemas.microsoft.com/sharepoint/v3/contenttype/forms">
+  <Display>DocumentLibraryForm</Display>
+  <Edit>DocumentLibraryForm</Edit>
+  <New>DocumentLibraryForm</New>
+</FormTemplates>
+</file>
+
+<file path=customXml/item4.xml><?xml version="1.0" encoding="utf-8"?>
 <ct:contentTypeSchema xmlns:ct="http://schemas.microsoft.com/office/2006/metadata/contentType" xmlns:ma="http://schemas.microsoft.com/office/2006/metadata/properties/metaAttributes" ct:_="" ma:_="" ma:contentTypeName="Document" ma:contentTypeID="0x010100908E58A89D1B0F4E9F56F6FBB4E9F12A" ma:contentTypeVersion="13" ma:contentTypeDescription="Een nieuw document maken." ma:contentTypeScope="" ma:versionID="4eedd78e5cd5e553d60ba82317565380">
   <xsd:schema xmlns:xsd="http://www.w3.org/2001/XMLSchema" xmlns:xs="http://www.w3.org/2001/XMLSchema" xmlns:p="http://schemas.microsoft.com/office/2006/metadata/properties" xmlns:ns3="586c8484-e43e-45d1-ae63-71c2dfa658b7" xmlns:ns4="c72ccf1c-f823-4462-887c-76bdde01b084" targetNamespace="http://schemas.microsoft.com/office/2006/metadata/properties" ma:root="true" ma:fieldsID="e92ec027a8131f95179ff639eefc23a3" ns3:_="" ns4:_="">
     <xsd:import namespace="586c8484-e43e-45d1-ae63-71c2dfa658b7"/>
@@ -6081,19 +6053,6 @@
 </ct:contentTypeSchema>
 </file>
 
-<file path=customXml/item3.xml><?xml version="1.0" encoding="utf-8"?>
-<?mso-contentType ?>
-<FormTemplates xmlns="http://schemas.microsoft.com/sharepoint/v3/contenttype/forms">
-  <Display>DocumentLibraryForm</Display>
-  <Edit>DocumentLibraryForm</Edit>
-  <New>DocumentLibraryForm</New>
-</FormTemplates>
-</file>
-
-<file path=customXml/item4.xml><?xml version="1.0" encoding="utf-8"?>
-<b:Sources xmlns:b="http://schemas.openxmlformats.org/officeDocument/2006/bibliography" xmlns="http://schemas.openxmlformats.org/officeDocument/2006/bibliography" SelectedStyle="\APASixthEditionOfficeOnline.xsl" StyleName="APA" Version="6"/>
-</file>
-
 <file path=customXml/itemProps1.xml><?xml version="1.0" encoding="utf-8"?>
 <ds:datastoreItem xmlns:ds="http://schemas.openxmlformats.org/officeDocument/2006/customXml" ds:itemID="{5FC3FAF2-C79C-436C-94AF-5C518B5D9DE5}">
   <ds:schemaRefs>
@@ -6104,6 +6063,22 @@
 </file>
 
 <file path=customXml/itemProps2.xml><?xml version="1.0" encoding="utf-8"?>
+<ds:datastoreItem xmlns:ds="http://schemas.openxmlformats.org/officeDocument/2006/customXml" ds:itemID="{36E01699-69D0-4C91-8903-D1C7732E74A0}">
+  <ds:schemaRefs>
+    <ds:schemaRef ds:uri="http://schemas.openxmlformats.org/officeDocument/2006/bibliography"/>
+  </ds:schemaRefs>
+</ds:datastoreItem>
+</file>
+
+<file path=customXml/itemProps3.xml><?xml version="1.0" encoding="utf-8"?>
+<ds:datastoreItem xmlns:ds="http://schemas.openxmlformats.org/officeDocument/2006/customXml" ds:itemID="{9722FC75-5ED0-4E94-BD89-649E0665CD54}">
+  <ds:schemaRefs>
+    <ds:schemaRef ds:uri="http://schemas.microsoft.com/sharepoint/v3/contenttype/forms"/>
+  </ds:schemaRefs>
+</ds:datastoreItem>
+</file>
+
+<file path=customXml/itemProps4.xml><?xml version="1.0" encoding="utf-8"?>
 <ds:datastoreItem xmlns:ds="http://schemas.openxmlformats.org/officeDocument/2006/customXml" ds:itemID="{8186A836-70D7-4FF9-8936-6D4FD18E3D52}">
   <ds:schemaRefs>
     <ds:schemaRef ds:uri="http://schemas.microsoft.com/office/2006/metadata/contentType"/>
@@ -6120,20 +6095,4 @@
     <ds:schemaRef ds:uri="http://schemas.microsoft.com/internal/obd"/>
   </ds:schemaRefs>
 </ds:datastoreItem>
-</file>
-
-<file path=customXml/itemProps3.xml><?xml version="1.0" encoding="utf-8"?>
-<ds:datastoreItem xmlns:ds="http://schemas.openxmlformats.org/officeDocument/2006/customXml" ds:itemID="{9722FC75-5ED0-4E94-BD89-649E0665CD54}">
-  <ds:schemaRefs>
-    <ds:schemaRef ds:uri="http://schemas.microsoft.com/sharepoint/v3/contenttype/forms"/>
-  </ds:schemaRefs>
-</ds:datastoreItem>
-</file>
-
-<file path=customXml/itemProps4.xml><?xml version="1.0" encoding="utf-8"?>
-<ds:datastoreItem xmlns:ds="http://schemas.openxmlformats.org/officeDocument/2006/customXml" ds:itemID="{36E01699-69D0-4C91-8903-D1C7732E74A0}">
-  <ds:schemaRefs>
-    <ds:schemaRef ds:uri="http://schemas.openxmlformats.org/officeDocument/2006/bibliography"/>
-  </ds:schemaRefs>
-</ds:datastoreItem>
 </file>
</xml_diff>